<commit_message>
refactored World.java file, updated document screenshots
</commit_message>
<xml_diff>
--- a/deliverable4.docx
+++ b/deliverable4.docx
@@ -93,28 +93,18 @@
           <w:b/>
         </w:rPr>
       </w:pPr>
-      <w:proofErr w:type="gramStart"/>
-      <w:r>
-        <w:rPr>
-          <w:b/>
-        </w:rPr>
-        <w:t>for</w:t>
-      </w:r>
-      <w:proofErr w:type="gramEnd"/>
-      <w:r>
-        <w:rPr>
-          <w:b/>
-        </w:rPr>
-        <w:t xml:space="preserve"> </w:t>
-      </w:r>
-      <w:proofErr w:type="spellStart"/>
+      <w:r>
+        <w:rPr>
+          <w:b/>
+        </w:rPr>
+        <w:t xml:space="preserve">for </w:t>
+      </w:r>
       <w:r>
         <w:rPr>
           <w:b/>
         </w:rPr>
         <w:t>JavaLife</w:t>
       </w:r>
-      <w:proofErr w:type="spellEnd"/>
     </w:p>
     <w:p>
       <w:pPr>
@@ -310,13 +300,8 @@
         <w:jc w:val="center"/>
       </w:pPr>
       <w:r>
-        <w:t xml:space="preserve">Bill </w:t>
-      </w:r>
-      <w:proofErr w:type="spellStart"/>
-      <w:r>
-        <w:t>Laboon</w:t>
-      </w:r>
-      <w:proofErr w:type="spellEnd"/>
+        <w:t>Bill Laboon</w:t>
+      </w:r>
     </w:p>
     <w:p>
       <w:pPr>
@@ -430,38 +415,297 @@
         <w:contextualSpacing/>
       </w:pPr>
       <w:r>
-        <w:t>[</w:t>
-      </w:r>
-      <w:proofErr w:type="gramStart"/>
-      <w:r>
-        <w:t>words</w:t>
-      </w:r>
-      <w:proofErr w:type="gramEnd"/>
-      <w:r>
-        <w:t>]</w:t>
-      </w:r>
-    </w:p>
-    <w:p>
-      <w:pPr>
-        <w:spacing w:line="240" w:lineRule="auto"/>
-        <w:contextualSpacing/>
-        <w:rPr>
-          <w:b/>
-        </w:rPr>
-      </w:pPr>
-    </w:p>
-    <w:p>
-      <w:pPr>
-        <w:spacing w:line="240" w:lineRule="auto"/>
-        <w:contextualSpacing/>
-        <w:rPr>
-          <w:b/>
-        </w:rPr>
-      </w:pPr>
-      <w:r>
-        <w:rPr>
-          <w:b/>
-        </w:rPr>
+        <w:t>[words]</w:t>
+      </w:r>
+    </w:p>
+    <w:p>
+      <w:pPr>
+        <w:spacing w:line="240" w:lineRule="auto"/>
+        <w:contextualSpacing/>
+      </w:pPr>
+    </w:p>
+    <w:p>
+      <w:pPr>
+        <w:spacing w:line="240" w:lineRule="auto"/>
+        <w:contextualSpacing/>
+      </w:pPr>
+    </w:p>
+    <w:p>
+      <w:pPr>
+        <w:spacing w:line="240" w:lineRule="auto"/>
+        <w:contextualSpacing/>
+      </w:pPr>
+    </w:p>
+    <w:p>
+      <w:pPr>
+        <w:spacing w:line="240" w:lineRule="auto"/>
+        <w:contextualSpacing/>
+      </w:pPr>
+    </w:p>
+    <w:p>
+      <w:pPr>
+        <w:spacing w:line="240" w:lineRule="auto"/>
+        <w:contextualSpacing/>
+      </w:pPr>
+    </w:p>
+    <w:p>
+      <w:pPr>
+        <w:spacing w:line="240" w:lineRule="auto"/>
+        <w:contextualSpacing/>
+      </w:pPr>
+    </w:p>
+    <w:p>
+      <w:pPr>
+        <w:spacing w:line="240" w:lineRule="auto"/>
+        <w:contextualSpacing/>
+      </w:pPr>
+    </w:p>
+    <w:p>
+      <w:pPr>
+        <w:spacing w:line="240" w:lineRule="auto"/>
+        <w:contextualSpacing/>
+      </w:pPr>
+    </w:p>
+    <w:p>
+      <w:pPr>
+        <w:spacing w:line="240" w:lineRule="auto"/>
+        <w:contextualSpacing/>
+      </w:pPr>
+    </w:p>
+    <w:p>
+      <w:pPr>
+        <w:spacing w:line="240" w:lineRule="auto"/>
+        <w:contextualSpacing/>
+      </w:pPr>
+    </w:p>
+    <w:p>
+      <w:pPr>
+        <w:spacing w:line="240" w:lineRule="auto"/>
+        <w:contextualSpacing/>
+      </w:pPr>
+    </w:p>
+    <w:p>
+      <w:pPr>
+        <w:spacing w:line="240" w:lineRule="auto"/>
+        <w:contextualSpacing/>
+      </w:pPr>
+    </w:p>
+    <w:p>
+      <w:pPr>
+        <w:spacing w:line="240" w:lineRule="auto"/>
+        <w:contextualSpacing/>
+      </w:pPr>
+    </w:p>
+    <w:p>
+      <w:pPr>
+        <w:spacing w:line="240" w:lineRule="auto"/>
+        <w:contextualSpacing/>
+      </w:pPr>
+    </w:p>
+    <w:p>
+      <w:pPr>
+        <w:spacing w:line="240" w:lineRule="auto"/>
+        <w:contextualSpacing/>
+      </w:pPr>
+    </w:p>
+    <w:p>
+      <w:pPr>
+        <w:spacing w:line="240" w:lineRule="auto"/>
+        <w:contextualSpacing/>
+      </w:pPr>
+    </w:p>
+    <w:p>
+      <w:pPr>
+        <w:spacing w:line="240" w:lineRule="auto"/>
+        <w:contextualSpacing/>
+      </w:pPr>
+      <w:bookmarkStart w:id="0" w:name="_GoBack"/>
+      <w:bookmarkEnd w:id="0"/>
+    </w:p>
+    <w:p>
+      <w:pPr>
+        <w:spacing w:line="240" w:lineRule="auto"/>
+        <w:contextualSpacing/>
+      </w:pPr>
+    </w:p>
+    <w:p>
+      <w:pPr>
+        <w:spacing w:line="240" w:lineRule="auto"/>
+        <w:contextualSpacing/>
+      </w:pPr>
+    </w:p>
+    <w:p>
+      <w:pPr>
+        <w:spacing w:line="240" w:lineRule="auto"/>
+        <w:contextualSpacing/>
+      </w:pPr>
+    </w:p>
+    <w:p>
+      <w:pPr>
+        <w:spacing w:line="240" w:lineRule="auto"/>
+        <w:contextualSpacing/>
+      </w:pPr>
+    </w:p>
+    <w:p>
+      <w:pPr>
+        <w:spacing w:line="240" w:lineRule="auto"/>
+        <w:contextualSpacing/>
+      </w:pPr>
+    </w:p>
+    <w:p>
+      <w:pPr>
+        <w:spacing w:line="240" w:lineRule="auto"/>
+        <w:contextualSpacing/>
+      </w:pPr>
+    </w:p>
+    <w:p>
+      <w:pPr>
+        <w:spacing w:line="240" w:lineRule="auto"/>
+        <w:contextualSpacing/>
+      </w:pPr>
+    </w:p>
+    <w:p>
+      <w:pPr>
+        <w:spacing w:line="240" w:lineRule="auto"/>
+        <w:contextualSpacing/>
+      </w:pPr>
+    </w:p>
+    <w:p>
+      <w:pPr>
+        <w:spacing w:line="240" w:lineRule="auto"/>
+        <w:contextualSpacing/>
+      </w:pPr>
+    </w:p>
+    <w:p>
+      <w:pPr>
+        <w:spacing w:line="240" w:lineRule="auto"/>
+        <w:contextualSpacing/>
+      </w:pPr>
+    </w:p>
+    <w:p>
+      <w:pPr>
+        <w:spacing w:line="240" w:lineRule="auto"/>
+        <w:contextualSpacing/>
+      </w:pPr>
+    </w:p>
+    <w:p>
+      <w:pPr>
+        <w:spacing w:line="240" w:lineRule="auto"/>
+        <w:contextualSpacing/>
+      </w:pPr>
+    </w:p>
+    <w:p>
+      <w:pPr>
+        <w:spacing w:line="240" w:lineRule="auto"/>
+        <w:contextualSpacing/>
+      </w:pPr>
+    </w:p>
+    <w:p>
+      <w:pPr>
+        <w:spacing w:line="240" w:lineRule="auto"/>
+        <w:contextualSpacing/>
+      </w:pPr>
+    </w:p>
+    <w:p>
+      <w:pPr>
+        <w:spacing w:line="240" w:lineRule="auto"/>
+        <w:contextualSpacing/>
+      </w:pPr>
+    </w:p>
+    <w:p>
+      <w:pPr>
+        <w:spacing w:line="240" w:lineRule="auto"/>
+        <w:contextualSpacing/>
+      </w:pPr>
+    </w:p>
+    <w:p>
+      <w:pPr>
+        <w:spacing w:line="240" w:lineRule="auto"/>
+        <w:contextualSpacing/>
+      </w:pPr>
+    </w:p>
+    <w:p>
+      <w:pPr>
+        <w:spacing w:line="240" w:lineRule="auto"/>
+        <w:contextualSpacing/>
+      </w:pPr>
+    </w:p>
+    <w:p>
+      <w:pPr>
+        <w:spacing w:line="240" w:lineRule="auto"/>
+        <w:contextualSpacing/>
+      </w:pPr>
+    </w:p>
+    <w:p>
+      <w:pPr>
+        <w:spacing w:line="240" w:lineRule="auto"/>
+        <w:contextualSpacing/>
+      </w:pPr>
+    </w:p>
+    <w:p>
+      <w:pPr>
+        <w:spacing w:line="240" w:lineRule="auto"/>
+        <w:contextualSpacing/>
+      </w:pPr>
+    </w:p>
+    <w:p>
+      <w:pPr>
+        <w:spacing w:line="240" w:lineRule="auto"/>
+        <w:contextualSpacing/>
+      </w:pPr>
+    </w:p>
+    <w:p>
+      <w:pPr>
+        <w:spacing w:line="240" w:lineRule="auto"/>
+        <w:contextualSpacing/>
+      </w:pPr>
+    </w:p>
+    <w:p>
+      <w:pPr>
+        <w:spacing w:line="240" w:lineRule="auto"/>
+        <w:contextualSpacing/>
+      </w:pPr>
+    </w:p>
+    <w:p>
+      <w:pPr>
+        <w:spacing w:line="240" w:lineRule="auto"/>
+        <w:contextualSpacing/>
+      </w:pPr>
+    </w:p>
+    <w:p>
+      <w:pPr>
+        <w:spacing w:line="240" w:lineRule="auto"/>
+        <w:contextualSpacing/>
+      </w:pPr>
+    </w:p>
+    <w:p>
+      <w:pPr>
+        <w:spacing w:line="240" w:lineRule="auto"/>
+        <w:contextualSpacing/>
+      </w:pPr>
+    </w:p>
+    <w:p>
+      <w:pPr>
+        <w:spacing w:line="240" w:lineRule="auto"/>
+        <w:contextualSpacing/>
+        <w:rPr>
+          <w:b/>
+        </w:rPr>
+      </w:pPr>
+    </w:p>
+    <w:p>
+      <w:pPr>
+        <w:spacing w:line="240" w:lineRule="auto"/>
+        <w:contextualSpacing/>
+        <w:rPr>
+          <w:b/>
+        </w:rPr>
+      </w:pPr>
+      <w:r>
+        <w:rPr>
+          <w:b/>
+        </w:rPr>
+        <w:lastRenderedPageBreak/>
         <w:t>PROFILER OUTPUT</w:t>
       </w:r>
     </w:p>
@@ -486,30 +730,50 @@
         <w:rPr>
           <w:b/>
         </w:rPr>
+        <w:t>Arguments</w:t>
+      </w:r>
+    </w:p>
+    <w:p>
+      <w:pPr>
+        <w:spacing w:line="240" w:lineRule="auto"/>
+        <w:contextualSpacing/>
+      </w:pPr>
+      <w:r>
+        <w:t>JavaLife 25 1699 35 60000</w:t>
+      </w:r>
+    </w:p>
+    <w:p>
+      <w:pPr>
+        <w:spacing w:line="240" w:lineRule="auto"/>
+        <w:contextualSpacing/>
+        <w:rPr>
+          <w:b/>
+        </w:rPr>
+      </w:pPr>
+    </w:p>
+    <w:p>
+      <w:pPr>
+        <w:spacing w:line="240" w:lineRule="auto"/>
+        <w:contextualSpacing/>
+        <w:rPr>
+          <w:b/>
+        </w:rPr>
+      </w:pPr>
+      <w:r>
+        <w:rPr>
+          <w:b/>
+        </w:rPr>
         <w:t>Before</w:t>
       </w:r>
-    </w:p>
-    <w:p>
-      <w:pPr>
-        <w:spacing w:line="240" w:lineRule="auto"/>
-        <w:contextualSpacing/>
-      </w:pPr>
-    </w:p>
-    <w:p>
-      <w:pPr>
-        <w:spacing w:line="240" w:lineRule="auto"/>
-        <w:contextualSpacing/>
-      </w:pPr>
       <w:r>
         <w:rPr>
           <w:noProof/>
         </w:rPr>
-        <w:lastRenderedPageBreak/>
         <w:drawing>
-          <wp:inline distT="0" distB="0" distL="0" distR="0">
-            <wp:extent cx="5943600" cy="5482590"/>
-            <wp:effectExtent l="0" t="0" r="0" b="3810"/>
-            <wp:docPr id="9" name="Picture 9"/>
+          <wp:inline distT="0" distB="0" distL="0" distR="0" wp14:anchorId="75DA03A3" wp14:editId="47CA882A">
+            <wp:extent cx="5943600" cy="4237355"/>
+            <wp:effectExtent l="0" t="0" r="0" b="0"/>
+            <wp:docPr id="1" name="Picture 1"/>
             <wp:cNvGraphicFramePr>
               <a:graphicFrameLocks xmlns:a="http://schemas.openxmlformats.org/drawingml/2006/main" noChangeAspect="1"/>
             </wp:cNvGraphicFramePr>
@@ -517,7 +781,7 @@
               <a:graphicData uri="http://schemas.openxmlformats.org/drawingml/2006/picture">
                 <pic:pic xmlns:pic="http://schemas.openxmlformats.org/drawingml/2006/picture">
                   <pic:nvPicPr>
-                    <pic:cNvPr id="9" name="before01.png"/>
+                    <pic:cNvPr id="1" name="b1.png"/>
                     <pic:cNvPicPr/>
                   </pic:nvPicPr>
                   <pic:blipFill>
@@ -535,7 +799,7 @@
                   <pic:spPr>
                     <a:xfrm>
                       <a:off x="0" y="0"/>
-                      <a:ext cx="5943600" cy="5482590"/>
+                      <a:ext cx="5943600" cy="4237355"/>
                     </a:xfrm>
                     <a:prstGeom prst="rect">
                       <a:avLst/>
@@ -547,15 +811,22 @@
           </wp:inline>
         </w:drawing>
       </w:r>
+    </w:p>
+    <w:p>
+      <w:pPr>
+        <w:spacing w:line="240" w:lineRule="auto"/>
+        <w:contextualSpacing/>
+      </w:pPr>
       <w:r>
         <w:rPr>
           <w:noProof/>
         </w:rPr>
+        <w:lastRenderedPageBreak/>
         <w:drawing>
-          <wp:inline distT="0" distB="0" distL="0" distR="0">
-            <wp:extent cx="5943600" cy="2077720"/>
+          <wp:inline distT="0" distB="0" distL="0" distR="0" wp14:anchorId="2432124B" wp14:editId="2FF47DB8">
+            <wp:extent cx="5943600" cy="4025265"/>
             <wp:effectExtent l="0" t="0" r="0" b="0"/>
-            <wp:docPr id="10" name="Picture 10"/>
+            <wp:docPr id="2" name="Picture 2"/>
             <wp:cNvGraphicFramePr>
               <a:graphicFrameLocks xmlns:a="http://schemas.openxmlformats.org/drawingml/2006/main" noChangeAspect="1"/>
             </wp:cNvGraphicFramePr>
@@ -563,7 +834,7 @@
               <a:graphicData uri="http://schemas.openxmlformats.org/drawingml/2006/picture">
                 <pic:pic xmlns:pic="http://schemas.openxmlformats.org/drawingml/2006/picture">
                   <pic:nvPicPr>
-                    <pic:cNvPr id="10" name="before02.png"/>
+                    <pic:cNvPr id="2" name="b2.png"/>
                     <pic:cNvPicPr/>
                   </pic:nvPicPr>
                   <pic:blipFill>
@@ -581,7 +852,7 @@
                   <pic:spPr>
                     <a:xfrm>
                       <a:off x="0" y="0"/>
-                      <a:ext cx="5943600" cy="2077720"/>
+                      <a:ext cx="5943600" cy="4025265"/>
                     </a:xfrm>
                     <a:prstGeom prst="rect">
                       <a:avLst/>
@@ -593,17 +864,27 @@
           </wp:inline>
         </w:drawing>
       </w:r>
-      <w:bookmarkStart w:id="0" w:name="_GoBack"/>
+    </w:p>
+    <w:p>
+      <w:pPr>
+        <w:spacing w:line="240" w:lineRule="auto"/>
+        <w:contextualSpacing/>
+      </w:pPr>
+    </w:p>
+    <w:p>
+      <w:pPr>
+        <w:spacing w:line="240" w:lineRule="auto"/>
+        <w:contextualSpacing/>
+      </w:pPr>
       <w:r>
         <w:rPr>
           <w:noProof/>
         </w:rPr>
-        <w:lastRenderedPageBreak/>
         <w:drawing>
           <wp:inline distT="0" distB="0" distL="0" distR="0">
-            <wp:extent cx="5943600" cy="3916045"/>
-            <wp:effectExtent l="0" t="0" r="0" b="8255"/>
-            <wp:docPr id="11" name="Picture 11"/>
+            <wp:extent cx="5943600" cy="2528570"/>
+            <wp:effectExtent l="0" t="0" r="0" b="5080"/>
+            <wp:docPr id="3" name="Picture 3"/>
             <wp:cNvGraphicFramePr>
               <a:graphicFrameLocks xmlns:a="http://schemas.openxmlformats.org/drawingml/2006/main" noChangeAspect="1"/>
             </wp:cNvGraphicFramePr>
@@ -611,7 +892,7 @@
               <a:graphicData uri="http://schemas.openxmlformats.org/drawingml/2006/picture">
                 <pic:pic xmlns:pic="http://schemas.openxmlformats.org/drawingml/2006/picture">
                   <pic:nvPicPr>
-                    <pic:cNvPr id="11" name="before03.png"/>
+                    <pic:cNvPr id="3" name="b3.png"/>
                     <pic:cNvPicPr/>
                   </pic:nvPicPr>
                   <pic:blipFill>
@@ -629,7 +910,7 @@
                   <pic:spPr>
                     <a:xfrm>
                       <a:off x="0" y="0"/>
-                      <a:ext cx="5943600" cy="3916045"/>
+                      <a:ext cx="5943600" cy="2528570"/>
                     </a:xfrm>
                     <a:prstGeom prst="rect">
                       <a:avLst/>
@@ -641,41 +922,264 @@
           </wp:inline>
         </w:drawing>
       </w:r>
-      <w:bookmarkEnd w:id="0"/>
-    </w:p>
-    <w:p>
-      <w:pPr>
-        <w:spacing w:line="240" w:lineRule="auto"/>
-        <w:contextualSpacing/>
-      </w:pPr>
-    </w:p>
-    <w:p>
-      <w:pPr>
-        <w:spacing w:line="240" w:lineRule="auto"/>
-        <w:contextualSpacing/>
-        <w:rPr>
-          <w:b/>
-        </w:rPr>
-      </w:pPr>
-      <w:r>
-        <w:rPr>
-          <w:b/>
-        </w:rPr>
+    </w:p>
+    <w:p>
+      <w:pPr>
+        <w:spacing w:line="240" w:lineRule="auto"/>
+        <w:contextualSpacing/>
+      </w:pPr>
+    </w:p>
+    <w:p>
+      <w:pPr>
+        <w:spacing w:line="240" w:lineRule="auto"/>
+        <w:contextualSpacing/>
+        <w:rPr>
+          <w:b/>
+        </w:rPr>
+      </w:pPr>
+    </w:p>
+    <w:p>
+      <w:pPr>
+        <w:spacing w:line="240" w:lineRule="auto"/>
+        <w:contextualSpacing/>
+        <w:rPr>
+          <w:b/>
+        </w:rPr>
+      </w:pPr>
+    </w:p>
+    <w:p>
+      <w:pPr>
+        <w:spacing w:line="240" w:lineRule="auto"/>
+        <w:contextualSpacing/>
+        <w:rPr>
+          <w:b/>
+        </w:rPr>
+      </w:pPr>
+    </w:p>
+    <w:p>
+      <w:pPr>
+        <w:spacing w:line="240" w:lineRule="auto"/>
+        <w:contextualSpacing/>
+        <w:rPr>
+          <w:b/>
+        </w:rPr>
+      </w:pPr>
+    </w:p>
+    <w:p>
+      <w:pPr>
+        <w:spacing w:line="240" w:lineRule="auto"/>
+        <w:contextualSpacing/>
+        <w:rPr>
+          <w:b/>
+        </w:rPr>
+      </w:pPr>
+    </w:p>
+    <w:p>
+      <w:pPr>
+        <w:spacing w:line="240" w:lineRule="auto"/>
+        <w:contextualSpacing/>
+        <w:rPr>
+          <w:b/>
+        </w:rPr>
+      </w:pPr>
+    </w:p>
+    <w:p>
+      <w:pPr>
+        <w:spacing w:line="240" w:lineRule="auto"/>
+        <w:contextualSpacing/>
+        <w:rPr>
+          <w:b/>
+        </w:rPr>
+      </w:pPr>
+    </w:p>
+    <w:p>
+      <w:pPr>
+        <w:spacing w:line="240" w:lineRule="auto"/>
+        <w:contextualSpacing/>
+        <w:rPr>
+          <w:b/>
+        </w:rPr>
+      </w:pPr>
+      <w:r>
+        <w:rPr>
+          <w:b/>
+        </w:rPr>
+        <w:lastRenderedPageBreak/>
         <w:t>After</w:t>
       </w:r>
-    </w:p>
-    <w:p>
-      <w:pPr>
-        <w:spacing w:line="240" w:lineRule="auto"/>
-        <w:contextualSpacing/>
-        <w:rPr>
-          <w:b/>
-        </w:rPr>
-      </w:pPr>
+      <w:r>
+        <w:rPr>
+          <w:b/>
+          <w:noProof/>
+        </w:rPr>
+        <w:drawing>
+          <wp:inline distT="0" distB="0" distL="0" distR="0" wp14:anchorId="7A7A02BA" wp14:editId="35C7944E">
+            <wp:extent cx="5943600" cy="4207510"/>
+            <wp:effectExtent l="0" t="0" r="0" b="2540"/>
+            <wp:docPr id="4" name="Picture 4"/>
+            <wp:cNvGraphicFramePr>
+              <a:graphicFrameLocks xmlns:a="http://schemas.openxmlformats.org/drawingml/2006/main" noChangeAspect="1"/>
+            </wp:cNvGraphicFramePr>
+            <a:graphic xmlns:a="http://schemas.openxmlformats.org/drawingml/2006/main">
+              <a:graphicData uri="http://schemas.openxmlformats.org/drawingml/2006/picture">
+                <pic:pic xmlns:pic="http://schemas.openxmlformats.org/drawingml/2006/picture">
+                  <pic:nvPicPr>
+                    <pic:cNvPr id="4" name="a1.png"/>
+                    <pic:cNvPicPr/>
+                  </pic:nvPicPr>
+                  <pic:blipFill>
+                    <a:blip r:embed="rId9">
+                      <a:extLst>
+                        <a:ext uri="{28A0092B-C50C-407E-A947-70E740481C1C}">
+                          <a14:useLocalDpi xmlns:a14="http://schemas.microsoft.com/office/drawing/2010/main" val="0"/>
+                        </a:ext>
+                      </a:extLst>
+                    </a:blip>
+                    <a:stretch>
+                      <a:fillRect/>
+                    </a:stretch>
+                  </pic:blipFill>
+                  <pic:spPr>
+                    <a:xfrm>
+                      <a:off x="0" y="0"/>
+                      <a:ext cx="5943600" cy="4207510"/>
+                    </a:xfrm>
+                    <a:prstGeom prst="rect">
+                      <a:avLst/>
+                    </a:prstGeom>
+                  </pic:spPr>
+                </pic:pic>
+              </a:graphicData>
+            </a:graphic>
+          </wp:inline>
+        </w:drawing>
+      </w:r>
+    </w:p>
+    <w:p>
+      <w:pPr>
+        <w:spacing w:line="240" w:lineRule="auto"/>
+        <w:contextualSpacing/>
+        <w:rPr>
+          <w:b/>
+        </w:rPr>
+      </w:pPr>
+    </w:p>
+    <w:p>
+      <w:pPr>
+        <w:spacing w:line="240" w:lineRule="auto"/>
+        <w:contextualSpacing/>
+        <w:rPr>
+          <w:b/>
+        </w:rPr>
+      </w:pPr>
+      <w:r>
+        <w:rPr>
+          <w:b/>
+          <w:noProof/>
+        </w:rPr>
+        <w:drawing>
+          <wp:inline distT="0" distB="0" distL="0" distR="0">
+            <wp:extent cx="5943600" cy="3291840"/>
+            <wp:effectExtent l="0" t="0" r="0" b="3810"/>
+            <wp:docPr id="5" name="Picture 5"/>
+            <wp:cNvGraphicFramePr>
+              <a:graphicFrameLocks xmlns:a="http://schemas.openxmlformats.org/drawingml/2006/main" noChangeAspect="1"/>
+            </wp:cNvGraphicFramePr>
+            <a:graphic xmlns:a="http://schemas.openxmlformats.org/drawingml/2006/main">
+              <a:graphicData uri="http://schemas.openxmlformats.org/drawingml/2006/picture">
+                <pic:pic xmlns:pic="http://schemas.openxmlformats.org/drawingml/2006/picture">
+                  <pic:nvPicPr>
+                    <pic:cNvPr id="5" name="a2.png"/>
+                    <pic:cNvPicPr/>
+                  </pic:nvPicPr>
+                  <pic:blipFill>
+                    <a:blip r:embed="rId10">
+                      <a:extLst>
+                        <a:ext uri="{28A0092B-C50C-407E-A947-70E740481C1C}">
+                          <a14:useLocalDpi xmlns:a14="http://schemas.microsoft.com/office/drawing/2010/main" val="0"/>
+                        </a:ext>
+                      </a:extLst>
+                    </a:blip>
+                    <a:stretch>
+                      <a:fillRect/>
+                    </a:stretch>
+                  </pic:blipFill>
+                  <pic:spPr>
+                    <a:xfrm>
+                      <a:off x="0" y="0"/>
+                      <a:ext cx="5943600" cy="3291840"/>
+                    </a:xfrm>
+                    <a:prstGeom prst="rect">
+                      <a:avLst/>
+                    </a:prstGeom>
+                  </pic:spPr>
+                </pic:pic>
+              </a:graphicData>
+            </a:graphic>
+          </wp:inline>
+        </w:drawing>
+      </w:r>
+    </w:p>
+    <w:p>
+      <w:pPr>
+        <w:spacing w:line="240" w:lineRule="auto"/>
+        <w:contextualSpacing/>
+        <w:rPr>
+          <w:b/>
+        </w:rPr>
+      </w:pPr>
+      <w:r>
+        <w:rPr>
+          <w:b/>
+          <w:noProof/>
+        </w:rPr>
+        <w:lastRenderedPageBreak/>
+        <w:drawing>
+          <wp:inline distT="0" distB="0" distL="0" distR="0">
+            <wp:extent cx="5943600" cy="2518410"/>
+            <wp:effectExtent l="0" t="0" r="0" b="0"/>
+            <wp:docPr id="6" name="Picture 6"/>
+            <wp:cNvGraphicFramePr>
+              <a:graphicFrameLocks xmlns:a="http://schemas.openxmlformats.org/drawingml/2006/main" noChangeAspect="1"/>
+            </wp:cNvGraphicFramePr>
+            <a:graphic xmlns:a="http://schemas.openxmlformats.org/drawingml/2006/main">
+              <a:graphicData uri="http://schemas.openxmlformats.org/drawingml/2006/picture">
+                <pic:pic xmlns:pic="http://schemas.openxmlformats.org/drawingml/2006/picture">
+                  <pic:nvPicPr>
+                    <pic:cNvPr id="6" name="a3.png"/>
+                    <pic:cNvPicPr/>
+                  </pic:nvPicPr>
+                  <pic:blipFill>
+                    <a:blip r:embed="rId11">
+                      <a:extLst>
+                        <a:ext uri="{28A0092B-C50C-407E-A947-70E740481C1C}">
+                          <a14:useLocalDpi xmlns:a14="http://schemas.microsoft.com/office/drawing/2010/main" val="0"/>
+                        </a:ext>
+                      </a:extLst>
+                    </a:blip>
+                    <a:stretch>
+                      <a:fillRect/>
+                    </a:stretch>
+                  </pic:blipFill>
+                  <pic:spPr>
+                    <a:xfrm>
+                      <a:off x="0" y="0"/>
+                      <a:ext cx="5943600" cy="2518410"/>
+                    </a:xfrm>
+                    <a:prstGeom prst="rect">
+                      <a:avLst/>
+                    </a:prstGeom>
+                  </pic:spPr>
+                </pic:pic>
+              </a:graphicData>
+            </a:graphic>
+          </wp:inline>
+        </w:drawing>
+      </w:r>
     </w:p>
     <w:sectPr>
-      <w:headerReference w:type="default" r:id="rId9"/>
-      <w:headerReference w:type="first" r:id="rId10"/>
+      <w:headerReference w:type="default" r:id="rId12"/>
+      <w:headerReference w:type="first" r:id="rId13"/>
       <w:pgSz w:w="12240" w:h="15840"/>
       <w:pgMar w:top="1440" w:right="1440" w:bottom="1440" w:left="1440" w:header="720" w:footer="720" w:gutter="0"/>
       <w:cols w:space="720"/>
@@ -792,7 +1296,7 @@
             <w:noProof/>
             <w:sz w:val="20"/>
           </w:rPr>
-          <w:t>4</w:t>
+          <w:t>3</w:t>
         </w:r>
         <w:r>
           <w:rPr>

</xml_diff>

<commit_message>
finished document, minor comment changes
</commit_message>
<xml_diff>
--- a/deliverable4.docx
+++ b/deliverable4.docx
@@ -93,18 +93,28 @@
           <w:b/>
         </w:rPr>
       </w:pPr>
-      <w:r>
-        <w:rPr>
-          <w:b/>
-        </w:rPr>
-        <w:t xml:space="preserve">for </w:t>
-      </w:r>
+      <w:proofErr w:type="gramStart"/>
+      <w:r>
+        <w:rPr>
+          <w:b/>
+        </w:rPr>
+        <w:t>for</w:t>
+      </w:r>
+      <w:proofErr w:type="gramEnd"/>
+      <w:r>
+        <w:rPr>
+          <w:b/>
+        </w:rPr>
+        <w:t xml:space="preserve"> </w:t>
+      </w:r>
+      <w:proofErr w:type="spellStart"/>
       <w:r>
         <w:rPr>
           <w:b/>
         </w:rPr>
         <w:t>JavaLife</w:t>
       </w:r>
+      <w:proofErr w:type="spellEnd"/>
     </w:p>
     <w:p>
       <w:pPr>
@@ -300,8 +310,13 @@
         <w:jc w:val="center"/>
       </w:pPr>
       <w:r>
-        <w:t>Bill Laboon</w:t>
-      </w:r>
+        <w:t xml:space="preserve">Bill </w:t>
+      </w:r>
+      <w:proofErr w:type="spellStart"/>
+      <w:r>
+        <w:t>Laboon</w:t>
+      </w:r>
+      <w:proofErr w:type="spellEnd"/>
     </w:p>
     <w:p>
       <w:pPr>
@@ -413,112 +428,1389 @@
       <w:pPr>
         <w:spacing w:line="240" w:lineRule="auto"/>
         <w:contextualSpacing/>
-      </w:pPr>
-      <w:r>
-        <w:t>[words]</w:t>
-      </w:r>
-    </w:p>
-    <w:p>
-      <w:pPr>
-        <w:spacing w:line="240" w:lineRule="auto"/>
-        <w:contextualSpacing/>
-      </w:pPr>
-    </w:p>
-    <w:p>
-      <w:pPr>
-        <w:spacing w:line="240" w:lineRule="auto"/>
-        <w:contextualSpacing/>
-      </w:pPr>
-    </w:p>
-    <w:p>
-      <w:pPr>
-        <w:spacing w:line="240" w:lineRule="auto"/>
-        <w:contextualSpacing/>
-      </w:pPr>
-    </w:p>
-    <w:p>
-      <w:pPr>
-        <w:spacing w:line="240" w:lineRule="auto"/>
-        <w:contextualSpacing/>
-      </w:pPr>
-    </w:p>
-    <w:p>
-      <w:pPr>
-        <w:spacing w:line="240" w:lineRule="auto"/>
-        <w:contextualSpacing/>
-      </w:pPr>
-    </w:p>
-    <w:p>
-      <w:pPr>
-        <w:spacing w:line="240" w:lineRule="auto"/>
-        <w:contextualSpacing/>
-      </w:pPr>
-    </w:p>
-    <w:p>
-      <w:pPr>
-        <w:spacing w:line="240" w:lineRule="auto"/>
-        <w:contextualSpacing/>
-      </w:pPr>
-    </w:p>
-    <w:p>
-      <w:pPr>
-        <w:spacing w:line="240" w:lineRule="auto"/>
-        <w:contextualSpacing/>
-      </w:pPr>
-    </w:p>
-    <w:p>
-      <w:pPr>
-        <w:spacing w:line="240" w:lineRule="auto"/>
-        <w:contextualSpacing/>
-      </w:pPr>
-    </w:p>
-    <w:p>
-      <w:pPr>
-        <w:spacing w:line="240" w:lineRule="auto"/>
-        <w:contextualSpacing/>
-      </w:pPr>
-    </w:p>
-    <w:p>
-      <w:pPr>
-        <w:spacing w:line="240" w:lineRule="auto"/>
-        <w:contextualSpacing/>
-      </w:pPr>
-    </w:p>
-    <w:p>
-      <w:pPr>
-        <w:spacing w:line="240" w:lineRule="auto"/>
-        <w:contextualSpacing/>
-      </w:pPr>
-    </w:p>
-    <w:p>
-      <w:pPr>
-        <w:spacing w:line="240" w:lineRule="auto"/>
-        <w:contextualSpacing/>
-      </w:pPr>
-    </w:p>
-    <w:p>
-      <w:pPr>
-        <w:spacing w:line="240" w:lineRule="auto"/>
-        <w:contextualSpacing/>
-      </w:pPr>
-    </w:p>
-    <w:p>
-      <w:pPr>
-        <w:spacing w:line="240" w:lineRule="auto"/>
-        <w:contextualSpacing/>
-      </w:pPr>
-    </w:p>
-    <w:p>
-      <w:pPr>
-        <w:spacing w:line="240" w:lineRule="auto"/>
-        <w:contextualSpacing/>
-      </w:pPr>
-    </w:p>
-    <w:p>
-      <w:pPr>
-        <w:spacing w:line="240" w:lineRule="auto"/>
-        <w:contextualSpacing/>
-      </w:pPr>
+        <w:rPr>
+          <w:b/>
+        </w:rPr>
+      </w:pPr>
+      <w:r>
+        <w:rPr>
+          <w:b/>
+        </w:rPr>
+        <w:t>Profiling Process</w:t>
+      </w:r>
+    </w:p>
+    <w:p>
+      <w:pPr>
+        <w:spacing w:line="240" w:lineRule="auto"/>
+        <w:contextualSpacing/>
+      </w:pPr>
+    </w:p>
+    <w:p>
+      <w:pPr>
+        <w:spacing w:line="240" w:lineRule="auto"/>
+        <w:contextualSpacing/>
+      </w:pPr>
+      <w:r>
+        <w:t xml:space="preserve">For profiling </w:t>
+      </w:r>
+      <w:proofErr w:type="spellStart"/>
+      <w:r>
+        <w:t>JavaLife</w:t>
+      </w:r>
+      <w:proofErr w:type="spellEnd"/>
+      <w:r>
+        <w:t xml:space="preserve">, I used the </w:t>
+      </w:r>
+      <w:proofErr w:type="spellStart"/>
+      <w:r>
+        <w:t>VisulaVM</w:t>
+      </w:r>
+      <w:proofErr w:type="spellEnd"/>
+      <w:r>
+        <w:t xml:space="preserve"> application that’s included in the Java SDK. I opened the program in Eclipse, set the arguments to </w:t>
+      </w:r>
+      <w:r>
+        <w:t>60</w:t>
+      </w:r>
+      <w:r>
+        <w:t>,</w:t>
+      </w:r>
+      <w:r>
+        <w:t>000</w:t>
+      </w:r>
+      <w:r>
+        <w:t xml:space="preserve"> iterations, hit run, began sampling and profiling as soon as </w:t>
+      </w:r>
+      <w:proofErr w:type="spellStart"/>
+      <w:r>
+        <w:t>VisualVM</w:t>
+      </w:r>
+      <w:proofErr w:type="spellEnd"/>
+      <w:r>
+        <w:t xml:space="preserve"> recognized the running </w:t>
+      </w:r>
+      <w:proofErr w:type="spellStart"/>
+      <w:r>
+        <w:t>JavaLife</w:t>
+      </w:r>
+      <w:proofErr w:type="spellEnd"/>
+      <w:r>
+        <w:t xml:space="preserve"> program, and then allowed the program to run to completion. To ensure accurate results, the modified </w:t>
+      </w:r>
+      <w:proofErr w:type="spellStart"/>
+      <w:r>
+        <w:t>JavaLife</w:t>
+      </w:r>
+      <w:proofErr w:type="spellEnd"/>
+      <w:r>
+        <w:t xml:space="preserve"> and </w:t>
+      </w:r>
+      <w:r>
+        <w:t xml:space="preserve">original </w:t>
+      </w:r>
+      <w:proofErr w:type="spellStart"/>
+      <w:r>
+        <w:t>JavaLifeOrig</w:t>
+      </w:r>
+      <w:proofErr w:type="spellEnd"/>
+      <w:r>
+        <w:t xml:space="preserve"> programs were run sequentially under the exact same conditions. </w:t>
+      </w:r>
+    </w:p>
+    <w:p>
+      <w:pPr>
+        <w:spacing w:line="240" w:lineRule="auto"/>
+        <w:contextualSpacing/>
+      </w:pPr>
+    </w:p>
+    <w:p>
+      <w:pPr>
+        <w:spacing w:line="240" w:lineRule="auto"/>
+        <w:contextualSpacing/>
+      </w:pPr>
+      <w:r>
+        <w:t xml:space="preserve">To decide what to refactor, I looked at the CPU time by method, the </w:t>
+      </w:r>
+      <w:proofErr w:type="spellStart"/>
+      <w:r>
+        <w:t>VisualVm</w:t>
+      </w:r>
+      <w:proofErr w:type="spellEnd"/>
+      <w:r>
+        <w:t xml:space="preserve"> hotspots via class, and the heap data for the program.  </w:t>
+      </w:r>
+      <w:r>
+        <w:t xml:space="preserve">I recognized from the output that the </w:t>
+      </w:r>
+      <w:proofErr w:type="spellStart"/>
+      <w:proofErr w:type="gramStart"/>
+      <w:r>
+        <w:t>World.toString</w:t>
+      </w:r>
+      <w:proofErr w:type="spellEnd"/>
+      <w:r>
+        <w:t>(</w:t>
+      </w:r>
+      <w:proofErr w:type="gramEnd"/>
+      <w:r>
+        <w:t xml:space="preserve">) method was taking almost as much time as the </w:t>
+      </w:r>
+      <w:proofErr w:type="spellStart"/>
+      <w:r>
+        <w:t>JavaLife</w:t>
+      </w:r>
+      <w:proofErr w:type="spellEnd"/>
+      <w:r>
+        <w:t xml:space="preserve"> main method and significantly more time than the </w:t>
+      </w:r>
+      <w:proofErr w:type="spellStart"/>
+      <w:r>
+        <w:t>World.iterate</w:t>
+      </w:r>
+      <w:proofErr w:type="spellEnd"/>
+      <w:r>
+        <w:t xml:space="preserve">() method. The profiler revealed that there were a significant amount of </w:t>
+      </w:r>
+      <w:proofErr w:type="spellStart"/>
+      <w:r>
+        <w:t>Hashtable</w:t>
+      </w:r>
+      <w:proofErr w:type="spellEnd"/>
+      <w:r>
+        <w:t xml:space="preserve"> and </w:t>
+      </w:r>
+      <w:proofErr w:type="spellStart"/>
+      <w:r>
+        <w:t>ArrayList</w:t>
+      </w:r>
+      <w:proofErr w:type="spellEnd"/>
+      <w:r>
+        <w:t xml:space="preserve"> operations, and the used heap space was growing and shrinking fairly often. After glancing at the code, this information led me to believe that the </w:t>
+      </w:r>
+      <w:proofErr w:type="spellStart"/>
+      <w:proofErr w:type="gramStart"/>
+      <w:r>
+        <w:t>World.toString</w:t>
+      </w:r>
+      <w:proofErr w:type="spellEnd"/>
+      <w:r>
+        <w:t>(</w:t>
+      </w:r>
+      <w:proofErr w:type="gramEnd"/>
+      <w:r>
+        <w:t>) method was creating the string representation of the World naively and could thus be improved.</w:t>
+      </w:r>
+    </w:p>
+    <w:p>
+      <w:pPr>
+        <w:spacing w:line="240" w:lineRule="auto"/>
+        <w:contextualSpacing/>
+      </w:pPr>
+    </w:p>
+    <w:p>
+      <w:pPr>
+        <w:spacing w:line="240" w:lineRule="auto"/>
+        <w:contextualSpacing/>
+        <w:rPr>
+          <w:b/>
+        </w:rPr>
+      </w:pPr>
+      <w:r>
+        <w:rPr>
+          <w:b/>
+        </w:rPr>
+        <w:t>Refactoring</w:t>
+      </w:r>
+    </w:p>
+    <w:p>
+      <w:pPr>
+        <w:spacing w:line="240" w:lineRule="auto"/>
+        <w:contextualSpacing/>
+      </w:pPr>
+    </w:p>
+    <w:p>
+      <w:pPr>
+        <w:spacing w:line="240" w:lineRule="auto"/>
+        <w:contextualSpacing/>
+      </w:pPr>
+      <w:r>
+        <w:t xml:space="preserve">Looking at the code, I noticed that both </w:t>
+      </w:r>
+      <w:proofErr w:type="spellStart"/>
+      <w:proofErr w:type="gramStart"/>
+      <w:r>
+        <w:t>World.generateBoard</w:t>
+      </w:r>
+      <w:proofErr w:type="spellEnd"/>
+      <w:r>
+        <w:t>(</w:t>
+      </w:r>
+      <w:proofErr w:type="gramEnd"/>
+      <w:r>
+        <w:t xml:space="preserve">) and </w:t>
+      </w:r>
+      <w:proofErr w:type="spellStart"/>
+      <w:r>
+        <w:t>World.iterate</w:t>
+      </w:r>
+      <w:proofErr w:type="spellEnd"/>
+      <w:r>
+        <w:t xml:space="preserve">() go through and touch each Cell object in the World. </w:t>
+      </w:r>
+      <w:proofErr w:type="spellStart"/>
+      <w:proofErr w:type="gramStart"/>
+      <w:r>
+        <w:t>World.toString</w:t>
+      </w:r>
+      <w:proofErr w:type="spellEnd"/>
+      <w:r>
+        <w:t>(</w:t>
+      </w:r>
+      <w:proofErr w:type="gramEnd"/>
+      <w:r>
+        <w:t>) also iterated through each Cell object, and the World object itself is not updated on iterations</w:t>
+      </w:r>
+      <w:r>
+        <w:t xml:space="preserve"> since</w:t>
+      </w:r>
+      <w:r>
+        <w:t xml:space="preserve"> it returns a new World object each time.</w:t>
+      </w:r>
+      <w:r>
+        <w:t xml:space="preserve"> I realized that the iterating through the Cell objects in the </w:t>
+      </w:r>
+      <w:proofErr w:type="spellStart"/>
+      <w:proofErr w:type="gramStart"/>
+      <w:r>
+        <w:t>World.toString</w:t>
+      </w:r>
+      <w:proofErr w:type="spellEnd"/>
+      <w:r>
+        <w:t>(</w:t>
+      </w:r>
+      <w:proofErr w:type="gramEnd"/>
+      <w:r>
+        <w:t>) method was superfluous, as the work done in this function could be merged into the functions that create the array of Cell objects.</w:t>
+      </w:r>
+      <w:r>
+        <w:t xml:space="preserve"> Thus, I decided to have the String representation of the World be a class-level variable that is </w:t>
+      </w:r>
+      <w:r>
+        <w:t>generated</w:t>
+      </w:r>
+      <w:r>
+        <w:t xml:space="preserve"> in the loops within </w:t>
+      </w:r>
+      <w:proofErr w:type="spellStart"/>
+      <w:proofErr w:type="gramStart"/>
+      <w:r>
+        <w:t>World.generateBoard</w:t>
+      </w:r>
+      <w:proofErr w:type="spellEnd"/>
+      <w:r>
+        <w:t>(</w:t>
+      </w:r>
+      <w:proofErr w:type="gramEnd"/>
+      <w:r>
+        <w:t xml:space="preserve">) and </w:t>
+      </w:r>
+      <w:proofErr w:type="spellStart"/>
+      <w:r>
+        <w:t>World.iterate</w:t>
+      </w:r>
+      <w:proofErr w:type="spellEnd"/>
+      <w:r>
+        <w:t>() in order to reduce touching each Cell from twice to just once. This involved modifying one of the constructors as well in order to take the String representation of the World as a parameter.</w:t>
+      </w:r>
+    </w:p>
+    <w:p>
+      <w:pPr>
+        <w:spacing w:line="240" w:lineRule="auto"/>
+        <w:contextualSpacing/>
+      </w:pPr>
+    </w:p>
+    <w:p>
+      <w:pPr>
+        <w:spacing w:line="240" w:lineRule="auto"/>
+        <w:contextualSpacing/>
+      </w:pPr>
+      <w:r>
+        <w:t xml:space="preserve">When this alone did not give significant performance improvement, I investigated further and realized that the problem most likely involved the multitude of String concatenations. For a 25x25 grid, there were 625 concatenations for the Cell object representations alone, plus the axis labels and </w:t>
+      </w:r>
+      <w:r>
+        <w:t xml:space="preserve">other miscellaneous operations. Considering that there were 60,000 sets of at least 625 String manipulations, I did some research into handling </w:t>
+      </w:r>
+      <w:r>
+        <w:t>large</w:t>
+      </w:r>
+      <w:r>
+        <w:t xml:space="preserve"> Strings. It was through this research that I found the </w:t>
+      </w:r>
+      <w:proofErr w:type="spellStart"/>
+      <w:r>
+        <w:t>StringBuilder</w:t>
+      </w:r>
+      <w:proofErr w:type="spellEnd"/>
+      <w:r>
+        <w:t xml:space="preserve"> class, which is supposedly significantly more efficient at handling many small String manipulations</w:t>
+      </w:r>
+      <w:r>
+        <w:t xml:space="preserve"> on large String objects</w:t>
+      </w:r>
+      <w:r>
+        <w:t>. Implementing the use of this class, combined with reducing the amount of loops through the array of Cell objects, significantly reduced the runtime of the program in these functions.</w:t>
+      </w:r>
+      <w:r>
+        <w:t xml:space="preserve"> Heap usage was significantly reduced as well.</w:t>
+      </w:r>
+    </w:p>
+    <w:p>
+      <w:pPr>
+        <w:spacing w:line="240" w:lineRule="auto"/>
+        <w:contextualSpacing/>
+      </w:pPr>
+    </w:p>
+    <w:p>
+      <w:pPr>
+        <w:spacing w:line="240" w:lineRule="auto"/>
+        <w:contextualSpacing/>
+      </w:pPr>
+      <w:r>
+        <w:t xml:space="preserve">The downside to my refactoring is that some of the time that was spent in the </w:t>
+      </w:r>
+      <w:proofErr w:type="spellStart"/>
+      <w:proofErr w:type="gramStart"/>
+      <w:r>
+        <w:t>World.toString</w:t>
+      </w:r>
+      <w:proofErr w:type="spellEnd"/>
+      <w:r>
+        <w:t>(</w:t>
+      </w:r>
+      <w:proofErr w:type="gramEnd"/>
+      <w:r>
+        <w:t xml:space="preserve">) function has been dispersed into the </w:t>
+      </w:r>
+      <w:proofErr w:type="spellStart"/>
+      <w:r>
+        <w:t>JavaLife</w:t>
+      </w:r>
+      <w:proofErr w:type="spellEnd"/>
+      <w:r>
+        <w:t xml:space="preserve"> main method and the </w:t>
+      </w:r>
+      <w:proofErr w:type="spellStart"/>
+      <w:r>
+        <w:t>World.iterate</w:t>
+      </w:r>
+      <w:proofErr w:type="spellEnd"/>
+      <w:r>
+        <w:t xml:space="preserve">() function. I find this acceptable, because the total amount of time added to these two segments is still less than the amount of time originally spent in the </w:t>
+      </w:r>
+      <w:proofErr w:type="spellStart"/>
+      <w:r>
+        <w:t>World.toString</w:t>
+      </w:r>
+      <w:proofErr w:type="spellEnd"/>
+      <w:r>
+        <w:t>() method before refactoring. Consult the “Results” section for a more detailed breakdown of this.</w:t>
+      </w:r>
+    </w:p>
+    <w:p>
+      <w:pPr>
+        <w:spacing w:line="240" w:lineRule="auto"/>
+        <w:contextualSpacing/>
+      </w:pPr>
+    </w:p>
+    <w:p>
+      <w:pPr>
+        <w:spacing w:line="240" w:lineRule="auto"/>
+        <w:contextualSpacing/>
+      </w:pPr>
+    </w:p>
+    <w:p>
+      <w:pPr>
+        <w:spacing w:line="240" w:lineRule="auto"/>
+        <w:contextualSpacing/>
+      </w:pPr>
+    </w:p>
+    <w:p>
+      <w:pPr>
+        <w:spacing w:line="240" w:lineRule="auto"/>
+        <w:contextualSpacing/>
+        <w:rPr>
+          <w:b/>
+        </w:rPr>
+      </w:pPr>
+      <w:r>
+        <w:rPr>
+          <w:b/>
+        </w:rPr>
+        <w:lastRenderedPageBreak/>
+        <w:t>Unit Testing</w:t>
+      </w:r>
+    </w:p>
+    <w:p>
+      <w:pPr>
+        <w:spacing w:line="240" w:lineRule="auto"/>
+        <w:contextualSpacing/>
+      </w:pPr>
+    </w:p>
+    <w:p>
+      <w:pPr>
+        <w:spacing w:line="240" w:lineRule="auto"/>
+        <w:contextualSpacing/>
+      </w:pPr>
+      <w:r>
+        <w:t xml:space="preserve">For the unit tests, I assumed that all other functions were working correctly and that </w:t>
+      </w:r>
+      <w:proofErr w:type="spellStart"/>
+      <w:proofErr w:type="gramStart"/>
+      <w:r>
+        <w:t>World.toString</w:t>
+      </w:r>
+      <w:proofErr w:type="spellEnd"/>
+      <w:r>
+        <w:t>(</w:t>
+      </w:r>
+      <w:proofErr w:type="gramEnd"/>
+      <w:r>
+        <w:t xml:space="preserve">) was the only method that needed testing. Thus, I </w:t>
+      </w:r>
+      <w:r>
+        <w:t>only tested</w:t>
+      </w:r>
+      <w:r>
+        <w:t xml:space="preserve"> the String representations of the World object </w:t>
+      </w:r>
+      <w:r>
+        <w:t>instead of</w:t>
+      </w:r>
+      <w:r>
+        <w:t xml:space="preserve"> something like whether or not the simulation algorithm was correct or whether or not the program handles invalid size or percentage arguments. My unit tests are then designed around making sure the </w:t>
+      </w:r>
+      <w:r>
+        <w:t>String representations meet certain conditions.</w:t>
+      </w:r>
+    </w:p>
+    <w:p>
+      <w:pPr>
+        <w:spacing w:line="240" w:lineRule="auto"/>
+        <w:contextualSpacing/>
+      </w:pPr>
+    </w:p>
+    <w:p>
+      <w:pPr>
+        <w:spacing w:line="240" w:lineRule="auto"/>
+        <w:contextualSpacing/>
+      </w:pPr>
+      <w:r>
+        <w:t>The unit tests included in this project test the following conditions:</w:t>
+      </w:r>
+    </w:p>
+    <w:p>
+      <w:pPr>
+        <w:pStyle w:val="ListParagraph"/>
+        <w:numPr>
+          <w:ilvl w:val="0"/>
+          <w:numId w:val="1"/>
+        </w:numPr>
+        <w:spacing w:line="240" w:lineRule="auto"/>
+      </w:pPr>
+      <w:r>
+        <w:t xml:space="preserve">A World of size N should have N*N </w:t>
+      </w:r>
+      <w:r>
+        <w:rPr>
+          <w:rFonts w:ascii="Courier New" w:hAnsi="Courier New" w:cs="Courier New"/>
+          <w:sz w:val="20"/>
+        </w:rPr>
+        <w:t>‘X’</w:t>
+      </w:r>
+      <w:r>
+        <w:rPr>
+          <w:sz w:val="20"/>
+        </w:rPr>
+        <w:t xml:space="preserve"> </w:t>
+      </w:r>
+      <w:r>
+        <w:t xml:space="preserve">or </w:t>
+      </w:r>
+      <w:r>
+        <w:rPr>
+          <w:rFonts w:ascii="Courier New" w:hAnsi="Courier New" w:cs="Courier New"/>
+          <w:sz w:val="20"/>
+        </w:rPr>
+        <w:t>‘.’</w:t>
+      </w:r>
+      <w:r>
+        <w:rPr>
+          <w:sz w:val="20"/>
+        </w:rPr>
+        <w:t xml:space="preserve"> </w:t>
+      </w:r>
+      <w:r>
+        <w:t>characters representing N*N Cell objects.</w:t>
+      </w:r>
+    </w:p>
+    <w:p>
+      <w:pPr>
+        <w:pStyle w:val="ListParagraph"/>
+        <w:numPr>
+          <w:ilvl w:val="0"/>
+          <w:numId w:val="1"/>
+        </w:numPr>
+        <w:spacing w:line="240" w:lineRule="auto"/>
+      </w:pPr>
+      <w:r>
+        <w:t xml:space="preserve">A World of size N and percentage value 0 should have N*N </w:t>
+      </w:r>
+      <w:r>
+        <w:rPr>
+          <w:rFonts w:ascii="Courier New" w:hAnsi="Courier New" w:cs="Courier New"/>
+          <w:sz w:val="20"/>
+        </w:rPr>
+        <w:t>‘.’</w:t>
+      </w:r>
+      <w:r>
+        <w:rPr>
+          <w:sz w:val="20"/>
+        </w:rPr>
+        <w:t xml:space="preserve"> </w:t>
+      </w:r>
+      <w:r>
+        <w:t>characters representing N*N “dead” Cell objects.</w:t>
+      </w:r>
+    </w:p>
+    <w:p>
+      <w:pPr>
+        <w:pStyle w:val="ListParagraph"/>
+        <w:numPr>
+          <w:ilvl w:val="0"/>
+          <w:numId w:val="1"/>
+        </w:numPr>
+        <w:spacing w:line="240" w:lineRule="auto"/>
+      </w:pPr>
+      <w:r>
+        <w:t xml:space="preserve">A World of size N and percentage value </w:t>
+      </w:r>
+      <w:r>
+        <w:t>10</w:t>
+      </w:r>
+      <w:r>
+        <w:t xml:space="preserve">0 should have N*N </w:t>
+      </w:r>
+      <w:r>
+        <w:rPr>
+          <w:rFonts w:ascii="Courier New" w:hAnsi="Courier New" w:cs="Courier New"/>
+          <w:sz w:val="20"/>
+        </w:rPr>
+        <w:t>‘</w:t>
+      </w:r>
+      <w:r>
+        <w:rPr>
+          <w:rFonts w:ascii="Courier New" w:hAnsi="Courier New" w:cs="Courier New"/>
+          <w:sz w:val="20"/>
+        </w:rPr>
+        <w:t>X</w:t>
+      </w:r>
+      <w:r>
+        <w:rPr>
+          <w:rFonts w:ascii="Courier New" w:hAnsi="Courier New" w:cs="Courier New"/>
+          <w:sz w:val="20"/>
+        </w:rPr>
+        <w:t>’</w:t>
+      </w:r>
+      <w:r>
+        <w:rPr>
+          <w:sz w:val="20"/>
+        </w:rPr>
+        <w:t xml:space="preserve"> </w:t>
+      </w:r>
+      <w:r>
+        <w:t>characters representing N*N “</w:t>
+      </w:r>
+      <w:r>
+        <w:t>alive</w:t>
+      </w:r>
+      <w:r>
+        <w:t>” Cell objects.</w:t>
+      </w:r>
+    </w:p>
+    <w:p>
+      <w:pPr>
+        <w:pStyle w:val="ListParagraph"/>
+        <w:numPr>
+          <w:ilvl w:val="0"/>
+          <w:numId w:val="1"/>
+        </w:numPr>
+        <w:spacing w:line="240" w:lineRule="auto"/>
+      </w:pPr>
+      <w:r>
+        <w:t>A World’s String representation after one iteration should differ from the initial String representation under “normal” conditions.</w:t>
+      </w:r>
+    </w:p>
+    <w:p>
+      <w:pPr>
+        <w:pStyle w:val="ListParagraph"/>
+        <w:numPr>
+          <w:ilvl w:val="0"/>
+          <w:numId w:val="1"/>
+        </w:numPr>
+        <w:spacing w:line="240" w:lineRule="auto"/>
+      </w:pPr>
+      <w:r>
+        <w:t xml:space="preserve">A World of size 5, seed 1699, and percentage 30 should have </w:t>
+      </w:r>
+      <w:proofErr w:type="gramStart"/>
+      <w:r>
+        <w:rPr>
+          <w:rFonts w:ascii="Courier New" w:hAnsi="Courier New" w:cs="Courier New"/>
+          <w:sz w:val="20"/>
+        </w:rPr>
+        <w:t>"  01234</w:t>
+      </w:r>
+      <w:proofErr w:type="gramEnd"/>
+      <w:r>
+        <w:rPr>
+          <w:rFonts w:ascii="Courier New" w:hAnsi="Courier New" w:cs="Courier New"/>
+          <w:sz w:val="20"/>
+        </w:rPr>
+        <w:t xml:space="preserve">\n0 X.X..\n1 .X...\n2 X....\n3 </w:t>
+      </w:r>
+      <w:proofErr w:type="gramStart"/>
+      <w:r>
+        <w:rPr>
+          <w:rFonts w:ascii="Courier New" w:hAnsi="Courier New" w:cs="Courier New"/>
+          <w:sz w:val="20"/>
+        </w:rPr>
+        <w:t>X.X..</w:t>
+      </w:r>
+      <w:proofErr w:type="gramEnd"/>
+      <w:r>
+        <w:rPr>
+          <w:rFonts w:ascii="Courier New" w:hAnsi="Courier New" w:cs="Courier New"/>
+          <w:sz w:val="20"/>
+        </w:rPr>
+        <w:t>\</w:t>
+      </w:r>
+      <w:proofErr w:type="gramStart"/>
+      <w:r>
+        <w:rPr>
+          <w:rFonts w:ascii="Courier New" w:hAnsi="Courier New" w:cs="Courier New"/>
+          <w:sz w:val="20"/>
+        </w:rPr>
+        <w:t>n4 ..</w:t>
+      </w:r>
+      <w:proofErr w:type="gramEnd"/>
+      <w:r>
+        <w:rPr>
+          <w:rFonts w:ascii="Courier New" w:hAnsi="Courier New" w:cs="Courier New"/>
+          <w:sz w:val="20"/>
+        </w:rPr>
+        <w:t>XX.\n"</w:t>
+      </w:r>
+      <w:r>
+        <w:t xml:space="preserve"> as its String representation initially.</w:t>
+      </w:r>
+    </w:p>
+    <w:p>
+      <w:pPr>
+        <w:pStyle w:val="ListParagraph"/>
+        <w:numPr>
+          <w:ilvl w:val="0"/>
+          <w:numId w:val="1"/>
+        </w:numPr>
+        <w:spacing w:line="240" w:lineRule="auto"/>
+      </w:pPr>
+      <w:r>
+        <w:t xml:space="preserve">A World of size 5, seed 1699, and percentage 30 should have </w:t>
+      </w:r>
+      <w:proofErr w:type="gramStart"/>
+      <w:r>
+        <w:rPr>
+          <w:rFonts w:ascii="Courier New" w:hAnsi="Courier New" w:cs="Courier New"/>
+          <w:sz w:val="20"/>
+        </w:rPr>
+        <w:t>"  01234</w:t>
+      </w:r>
+      <w:proofErr w:type="gramEnd"/>
+      <w:r>
+        <w:rPr>
+          <w:rFonts w:ascii="Courier New" w:hAnsi="Courier New" w:cs="Courier New"/>
+          <w:sz w:val="20"/>
+        </w:rPr>
+        <w:t>\n0 .....\</w:t>
+      </w:r>
+      <w:proofErr w:type="gramStart"/>
+      <w:r>
+        <w:rPr>
+          <w:rFonts w:ascii="Courier New" w:hAnsi="Courier New" w:cs="Courier New"/>
+          <w:sz w:val="20"/>
+        </w:rPr>
+        <w:t>n1 .....</w:t>
+      </w:r>
+      <w:proofErr w:type="gramEnd"/>
+      <w:r>
+        <w:rPr>
+          <w:rFonts w:ascii="Courier New" w:hAnsi="Courier New" w:cs="Courier New"/>
+          <w:sz w:val="20"/>
+        </w:rPr>
+        <w:t>\</w:t>
+      </w:r>
+      <w:proofErr w:type="gramStart"/>
+      <w:r>
+        <w:rPr>
+          <w:rFonts w:ascii="Courier New" w:hAnsi="Courier New" w:cs="Courier New"/>
+          <w:sz w:val="20"/>
+        </w:rPr>
+        <w:t>n2 .....</w:t>
+      </w:r>
+      <w:proofErr w:type="gramEnd"/>
+      <w:r>
+        <w:rPr>
+          <w:rFonts w:ascii="Courier New" w:hAnsi="Courier New" w:cs="Courier New"/>
+          <w:sz w:val="20"/>
+        </w:rPr>
+        <w:t>\</w:t>
+      </w:r>
+      <w:proofErr w:type="gramStart"/>
+      <w:r>
+        <w:rPr>
+          <w:rFonts w:ascii="Courier New" w:hAnsi="Courier New" w:cs="Courier New"/>
+          <w:sz w:val="20"/>
+        </w:rPr>
+        <w:t>n3 .....</w:t>
+      </w:r>
+      <w:proofErr w:type="gramEnd"/>
+      <w:r>
+        <w:rPr>
+          <w:rFonts w:ascii="Courier New" w:hAnsi="Courier New" w:cs="Courier New"/>
+          <w:sz w:val="20"/>
+        </w:rPr>
+        <w:t>\</w:t>
+      </w:r>
+      <w:proofErr w:type="gramStart"/>
+      <w:r>
+        <w:rPr>
+          <w:rFonts w:ascii="Courier New" w:hAnsi="Courier New" w:cs="Courier New"/>
+          <w:sz w:val="20"/>
+        </w:rPr>
+        <w:t>n4 .....</w:t>
+      </w:r>
+      <w:proofErr w:type="gramEnd"/>
+      <w:r>
+        <w:rPr>
+          <w:rFonts w:ascii="Courier New" w:hAnsi="Courier New" w:cs="Courier New"/>
+          <w:sz w:val="20"/>
+        </w:rPr>
+        <w:t>\n"</w:t>
+      </w:r>
+      <w:r>
+        <w:t xml:space="preserve"> </w:t>
+      </w:r>
+      <w:r>
+        <w:t>as its String representation</w:t>
+      </w:r>
+      <w:r>
+        <w:t xml:space="preserve"> after 42 iterations</w:t>
+      </w:r>
+      <w:r>
+        <w:t>.</w:t>
+      </w:r>
+    </w:p>
+    <w:p>
+      <w:pPr>
+        <w:pStyle w:val="ListParagraph"/>
+        <w:numPr>
+          <w:ilvl w:val="0"/>
+          <w:numId w:val="1"/>
+        </w:numPr>
+        <w:spacing w:line="240" w:lineRule="auto"/>
+      </w:pPr>
+      <w:r>
+        <w:t>Two Worlds with identical size, seed, and percentage values should have the same String representations initially.</w:t>
+      </w:r>
+    </w:p>
+    <w:p>
+      <w:pPr>
+        <w:pStyle w:val="ListParagraph"/>
+        <w:numPr>
+          <w:ilvl w:val="0"/>
+          <w:numId w:val="1"/>
+        </w:numPr>
+        <w:spacing w:line="240" w:lineRule="auto"/>
+      </w:pPr>
+      <w:r>
+        <w:t xml:space="preserve">Two Worlds with identical size, seed, and percentage values should have the same String representations </w:t>
+      </w:r>
+      <w:r>
+        <w:t>after 42 iterations</w:t>
+      </w:r>
+      <w:r>
+        <w:t>.</w:t>
+      </w:r>
+    </w:p>
+    <w:p>
+      <w:pPr>
+        <w:pStyle w:val="ListParagraph"/>
+        <w:numPr>
+          <w:ilvl w:val="0"/>
+          <w:numId w:val="1"/>
+        </w:numPr>
+        <w:spacing w:line="240" w:lineRule="auto"/>
+      </w:pPr>
+      <w:r>
+        <w:t>Two Worlds with identical size and percentage values but differing seed values should have different String representations initially.</w:t>
+      </w:r>
+    </w:p>
+    <w:p>
+      <w:pPr>
+        <w:pStyle w:val="ListParagraph"/>
+        <w:numPr>
+          <w:ilvl w:val="0"/>
+          <w:numId w:val="1"/>
+        </w:numPr>
+        <w:spacing w:line="240" w:lineRule="auto"/>
+      </w:pPr>
+      <w:r>
+        <w:t xml:space="preserve">Two Worlds with identical size and percentage values but differing seed values should have different String representations </w:t>
+      </w:r>
+      <w:r>
+        <w:t>after 42 iterations</w:t>
+      </w:r>
+      <w:r>
+        <w:t>.</w:t>
+      </w:r>
+    </w:p>
+    <w:p>
+      <w:pPr>
+        <w:spacing w:line="240" w:lineRule="auto"/>
+        <w:contextualSpacing/>
+        <w:rPr>
+          <w:b/>
+        </w:rPr>
+      </w:pPr>
+      <w:r>
+        <w:rPr>
+          <w:b/>
+        </w:rPr>
+        <w:t>Results</w:t>
+      </w:r>
+    </w:p>
+    <w:p>
+      <w:pPr>
+        <w:spacing w:line="240" w:lineRule="auto"/>
+        <w:contextualSpacing/>
+      </w:pPr>
+    </w:p>
+    <w:p>
+      <w:pPr>
+        <w:spacing w:line="240" w:lineRule="auto"/>
+        <w:contextualSpacing/>
+      </w:pPr>
+      <w:r>
+        <w:t>Arguments</w:t>
+      </w:r>
+      <w:r>
+        <w:t>:</w:t>
+      </w:r>
+    </w:p>
+    <w:p>
+      <w:pPr>
+        <w:spacing w:line="240" w:lineRule="auto"/>
+        <w:contextualSpacing/>
+      </w:pPr>
+      <w:proofErr w:type="spellStart"/>
+      <w:r>
+        <w:t>JavaLife</w:t>
+      </w:r>
+      <w:proofErr w:type="spellEnd"/>
+      <w:r>
+        <w:t xml:space="preserve"> 25 1699 35 60000</w:t>
+      </w:r>
+    </w:p>
+    <w:p>
+      <w:pPr>
+        <w:spacing w:line="240" w:lineRule="auto"/>
+        <w:contextualSpacing/>
+      </w:pPr>
+    </w:p>
+    <w:p>
+      <w:pPr>
+        <w:spacing w:line="240" w:lineRule="auto"/>
+        <w:contextualSpacing/>
+      </w:pPr>
+      <w:r>
+        <w:t>Before</w:t>
+      </w:r>
+      <w:r>
+        <w:t>:</w:t>
+      </w:r>
+    </w:p>
+    <w:tbl>
+      <w:tblPr>
+        <w:tblStyle w:val="TableGrid"/>
+        <w:tblW w:w="0" w:type="auto"/>
+        <w:tblLook w:val="04A0" w:firstRow="1" w:lastRow="0" w:firstColumn="1" w:lastColumn="0" w:noHBand="0" w:noVBand="1"/>
+      </w:tblPr>
+      <w:tblGrid>
+        <w:gridCol w:w="4788"/>
+        <w:gridCol w:w="4788"/>
+      </w:tblGrid>
+      <w:tr>
+        <w:tc>
+          <w:tcPr>
+            <w:tcW w:w="4788" w:type="dxa"/>
+          </w:tcPr>
+          <w:p>
+            <w:pPr>
+              <w:contextualSpacing/>
+              <w:jc w:val="center"/>
+              <w:rPr>
+                <w:b/>
+              </w:rPr>
+            </w:pPr>
+            <w:r>
+              <w:rPr>
+                <w:b/>
+              </w:rPr>
+              <w:t>Method Name</w:t>
+            </w:r>
+          </w:p>
+        </w:tc>
+        <w:tc>
+          <w:tcPr>
+            <w:tcW w:w="4788" w:type="dxa"/>
+          </w:tcPr>
+          <w:p>
+            <w:pPr>
+              <w:contextualSpacing/>
+              <w:jc w:val="center"/>
+              <w:rPr>
+                <w:b/>
+              </w:rPr>
+            </w:pPr>
+            <w:r>
+              <w:rPr>
+                <w:b/>
+              </w:rPr>
+              <w:t>Sampled Execution Time</w:t>
+            </w:r>
+          </w:p>
+        </w:tc>
+      </w:tr>
+      <w:tr>
+        <w:tc>
+          <w:tcPr>
+            <w:tcW w:w="4788" w:type="dxa"/>
+          </w:tcPr>
+          <w:p>
+            <w:pPr>
+              <w:contextualSpacing/>
+            </w:pPr>
+            <w:proofErr w:type="spellStart"/>
+            <w:r>
+              <w:t>JavaLife</w:t>
+            </w:r>
+            <w:proofErr w:type="spellEnd"/>
+            <w:r>
+              <w:t>.&lt;</w:t>
+            </w:r>
+            <w:proofErr w:type="spellStart"/>
+            <w:r>
+              <w:t>init</w:t>
+            </w:r>
+            <w:proofErr w:type="spellEnd"/>
+            <w:r>
+              <w:t>&gt;()</w:t>
+            </w:r>
+          </w:p>
+        </w:tc>
+        <w:tc>
+          <w:tcPr>
+            <w:tcW w:w="4788" w:type="dxa"/>
+          </w:tcPr>
+          <w:p>
+            <w:pPr>
+              <w:contextualSpacing/>
+            </w:pPr>
+            <w:r>
+              <w:t xml:space="preserve">10,335 </w:t>
+            </w:r>
+            <w:proofErr w:type="spellStart"/>
+            <w:r>
+              <w:t>ms</w:t>
+            </w:r>
+            <w:proofErr w:type="spellEnd"/>
+          </w:p>
+        </w:tc>
+      </w:tr>
+      <w:tr>
+        <w:tc>
+          <w:tcPr>
+            <w:tcW w:w="4788" w:type="dxa"/>
+          </w:tcPr>
+          <w:p>
+            <w:pPr>
+              <w:contextualSpacing/>
+            </w:pPr>
+            <w:proofErr w:type="spellStart"/>
+            <w:r>
+              <w:t>World.toString</w:t>
+            </w:r>
+            <w:proofErr w:type="spellEnd"/>
+            <w:r>
+              <w:t>()</w:t>
+            </w:r>
+          </w:p>
+        </w:tc>
+        <w:tc>
+          <w:tcPr>
+            <w:tcW w:w="4788" w:type="dxa"/>
+          </w:tcPr>
+          <w:p>
+            <w:pPr>
+              <w:contextualSpacing/>
+            </w:pPr>
+            <w:r>
+              <w:t xml:space="preserve">8,590 </w:t>
+            </w:r>
+            <w:proofErr w:type="spellStart"/>
+            <w:r>
+              <w:t>ms</w:t>
+            </w:r>
+            <w:proofErr w:type="spellEnd"/>
+          </w:p>
+        </w:tc>
+      </w:tr>
+      <w:tr>
+        <w:tc>
+          <w:tcPr>
+            <w:tcW w:w="4788" w:type="dxa"/>
+          </w:tcPr>
+          <w:p>
+            <w:pPr>
+              <w:contextualSpacing/>
+            </w:pPr>
+            <w:proofErr w:type="spellStart"/>
+            <w:r>
+              <w:t>World.iterate</w:t>
+            </w:r>
+            <w:proofErr w:type="spellEnd"/>
+            <w:r>
+              <w:t>()</w:t>
+            </w:r>
+          </w:p>
+        </w:tc>
+        <w:tc>
+          <w:tcPr>
+            <w:tcW w:w="4788" w:type="dxa"/>
+          </w:tcPr>
+          <w:p>
+            <w:pPr>
+              <w:contextualSpacing/>
+            </w:pPr>
+            <w:r>
+              <w:t xml:space="preserve">399 </w:t>
+            </w:r>
+            <w:proofErr w:type="spellStart"/>
+            <w:r>
+              <w:t>ms</w:t>
+            </w:r>
+            <w:proofErr w:type="spellEnd"/>
+          </w:p>
+        </w:tc>
+      </w:tr>
+      <w:tr>
+        <w:tc>
+          <w:tcPr>
+            <w:tcW w:w="4788" w:type="dxa"/>
+          </w:tcPr>
+          <w:p>
+            <w:pPr>
+              <w:contextualSpacing/>
+              <w:jc w:val="right"/>
+              <w:rPr>
+                <w:b/>
+              </w:rPr>
+            </w:pPr>
+            <w:r>
+              <w:rPr>
+                <w:b/>
+              </w:rPr>
+              <w:t>Total</w:t>
+            </w:r>
+          </w:p>
+        </w:tc>
+        <w:tc>
+          <w:tcPr>
+            <w:tcW w:w="4788" w:type="dxa"/>
+          </w:tcPr>
+          <w:p>
+            <w:pPr>
+              <w:contextualSpacing/>
+            </w:pPr>
+            <w:r>
+              <w:t xml:space="preserve">19,324 </w:t>
+            </w:r>
+            <w:proofErr w:type="spellStart"/>
+            <w:r>
+              <w:t>ms</w:t>
+            </w:r>
+            <w:proofErr w:type="spellEnd"/>
+          </w:p>
+        </w:tc>
+      </w:tr>
+    </w:tbl>
+    <w:p>
+      <w:pPr>
+        <w:spacing w:line="240" w:lineRule="auto"/>
+        <w:contextualSpacing/>
+      </w:pPr>
+    </w:p>
+    <w:p>
+      <w:pPr>
+        <w:spacing w:line="240" w:lineRule="auto"/>
+        <w:contextualSpacing/>
+      </w:pPr>
+      <w:r>
+        <w:t>After</w:t>
+      </w:r>
+      <w:r>
+        <w:t>:</w:t>
+      </w:r>
+    </w:p>
+    <w:tbl>
+      <w:tblPr>
+        <w:tblStyle w:val="TableGrid"/>
+        <w:tblW w:w="0" w:type="auto"/>
+        <w:tblLook w:val="04A0" w:firstRow="1" w:lastRow="0" w:firstColumn="1" w:lastColumn="0" w:noHBand="0" w:noVBand="1"/>
+      </w:tblPr>
+      <w:tblGrid>
+        <w:gridCol w:w="4788"/>
+        <w:gridCol w:w="4788"/>
+      </w:tblGrid>
+      <w:tr>
+        <w:tc>
+          <w:tcPr>
+            <w:tcW w:w="4788" w:type="dxa"/>
+          </w:tcPr>
+          <w:p>
+            <w:pPr>
+              <w:contextualSpacing/>
+              <w:jc w:val="center"/>
+              <w:rPr>
+                <w:b/>
+              </w:rPr>
+            </w:pPr>
+            <w:r>
+              <w:rPr>
+                <w:b/>
+              </w:rPr>
+              <w:t>Method Name</w:t>
+            </w:r>
+          </w:p>
+        </w:tc>
+        <w:tc>
+          <w:tcPr>
+            <w:tcW w:w="4788" w:type="dxa"/>
+          </w:tcPr>
+          <w:p>
+            <w:pPr>
+              <w:contextualSpacing/>
+              <w:jc w:val="center"/>
+              <w:rPr>
+                <w:b/>
+              </w:rPr>
+            </w:pPr>
+            <w:r>
+              <w:rPr>
+                <w:b/>
+              </w:rPr>
+              <w:t>Sampled Execution Time</w:t>
+            </w:r>
+          </w:p>
+        </w:tc>
+      </w:tr>
+      <w:tr>
+        <w:tc>
+          <w:tcPr>
+            <w:tcW w:w="4788" w:type="dxa"/>
+          </w:tcPr>
+          <w:p>
+            <w:pPr>
+              <w:contextualSpacing/>
+            </w:pPr>
+            <w:proofErr w:type="spellStart"/>
+            <w:r>
+              <w:t>JavaLife</w:t>
+            </w:r>
+            <w:proofErr w:type="spellEnd"/>
+            <w:r>
+              <w:t>.&lt;</w:t>
+            </w:r>
+            <w:proofErr w:type="spellStart"/>
+            <w:r>
+              <w:t>init</w:t>
+            </w:r>
+            <w:proofErr w:type="spellEnd"/>
+            <w:r>
+              <w:t>&gt;()</w:t>
+            </w:r>
+          </w:p>
+        </w:tc>
+        <w:tc>
+          <w:tcPr>
+            <w:tcW w:w="4788" w:type="dxa"/>
+          </w:tcPr>
+          <w:p>
+            <w:pPr>
+              <w:contextualSpacing/>
+            </w:pPr>
+            <w:r>
+              <w:t xml:space="preserve">11,268 </w:t>
+            </w:r>
+            <w:proofErr w:type="spellStart"/>
+            <w:r>
+              <w:t>ms</w:t>
+            </w:r>
+            <w:proofErr w:type="spellEnd"/>
+          </w:p>
+        </w:tc>
+      </w:tr>
+      <w:tr>
+        <w:tc>
+          <w:tcPr>
+            <w:tcW w:w="4788" w:type="dxa"/>
+          </w:tcPr>
+          <w:p>
+            <w:pPr>
+              <w:contextualSpacing/>
+            </w:pPr>
+            <w:proofErr w:type="spellStart"/>
+            <w:r>
+              <w:t>World.toString</w:t>
+            </w:r>
+            <w:proofErr w:type="spellEnd"/>
+            <w:r>
+              <w:t>()</w:t>
+            </w:r>
+          </w:p>
+        </w:tc>
+        <w:tc>
+          <w:tcPr>
+            <w:tcW w:w="4788" w:type="dxa"/>
+          </w:tcPr>
+          <w:p>
+            <w:pPr>
+              <w:contextualSpacing/>
+            </w:pPr>
+            <w:r>
+              <w:t xml:space="preserve">~0 </w:t>
+            </w:r>
+            <w:proofErr w:type="spellStart"/>
+            <w:r>
+              <w:t>ms</w:t>
+            </w:r>
+            <w:proofErr w:type="spellEnd"/>
+          </w:p>
+        </w:tc>
+      </w:tr>
+      <w:tr>
+        <w:tc>
+          <w:tcPr>
+            <w:tcW w:w="4788" w:type="dxa"/>
+          </w:tcPr>
+          <w:p>
+            <w:pPr>
+              <w:contextualSpacing/>
+            </w:pPr>
+            <w:proofErr w:type="spellStart"/>
+            <w:r>
+              <w:t>World.iterate</w:t>
+            </w:r>
+            <w:proofErr w:type="spellEnd"/>
+            <w:r>
+              <w:t>()</w:t>
+            </w:r>
+          </w:p>
+        </w:tc>
+        <w:tc>
+          <w:tcPr>
+            <w:tcW w:w="4788" w:type="dxa"/>
+          </w:tcPr>
+          <w:p>
+            <w:pPr>
+              <w:contextualSpacing/>
+            </w:pPr>
+            <w:r>
+              <w:t xml:space="preserve">1,496 </w:t>
+            </w:r>
+            <w:proofErr w:type="spellStart"/>
+            <w:r>
+              <w:t>ms</w:t>
+            </w:r>
+            <w:proofErr w:type="spellEnd"/>
+          </w:p>
+        </w:tc>
+      </w:tr>
+      <w:tr>
+        <w:tc>
+          <w:tcPr>
+            <w:tcW w:w="4788" w:type="dxa"/>
+          </w:tcPr>
+          <w:p>
+            <w:pPr>
+              <w:contextualSpacing/>
+              <w:jc w:val="right"/>
+              <w:rPr>
+                <w:b/>
+              </w:rPr>
+            </w:pPr>
+            <w:r>
+              <w:rPr>
+                <w:b/>
+              </w:rPr>
+              <w:t>Total</w:t>
+            </w:r>
+          </w:p>
+        </w:tc>
+        <w:tc>
+          <w:tcPr>
+            <w:tcW w:w="4788" w:type="dxa"/>
+          </w:tcPr>
+          <w:p>
+            <w:pPr>
+              <w:contextualSpacing/>
+            </w:pPr>
+            <w:r>
+              <w:t xml:space="preserve">~12,764 </w:t>
+            </w:r>
+            <w:proofErr w:type="spellStart"/>
+            <w:r>
+              <w:t>ms</w:t>
+            </w:r>
+            <w:proofErr w:type="spellEnd"/>
+          </w:p>
+        </w:tc>
+      </w:tr>
+    </w:tbl>
+    <w:p>
+      <w:pPr>
+        <w:spacing w:line="240" w:lineRule="auto"/>
+        <w:contextualSpacing/>
+        <w:rPr>
+          <w:b/>
+        </w:rPr>
+      </w:pPr>
+      <w:r>
+        <w:rPr>
+          <w:b/>
+        </w:rPr>
+        <w:lastRenderedPageBreak/>
+        <w:t>Challenges</w:t>
+      </w:r>
       <w:bookmarkStart w:id="0" w:name="_GoBack"/>
       <w:bookmarkEnd w:id="0"/>
     </w:p>
@@ -526,162 +1818,393 @@
       <w:pPr>
         <w:spacing w:line="240" w:lineRule="auto"/>
         <w:contextualSpacing/>
-      </w:pPr>
-    </w:p>
-    <w:p>
-      <w:pPr>
-        <w:spacing w:line="240" w:lineRule="auto"/>
-        <w:contextualSpacing/>
-      </w:pPr>
-    </w:p>
-    <w:p>
-      <w:pPr>
-        <w:spacing w:line="240" w:lineRule="auto"/>
-        <w:contextualSpacing/>
-      </w:pPr>
-    </w:p>
-    <w:p>
-      <w:pPr>
-        <w:spacing w:line="240" w:lineRule="auto"/>
-        <w:contextualSpacing/>
-      </w:pPr>
-    </w:p>
-    <w:p>
-      <w:pPr>
-        <w:spacing w:line="240" w:lineRule="auto"/>
-        <w:contextualSpacing/>
-      </w:pPr>
-    </w:p>
-    <w:p>
-      <w:pPr>
-        <w:spacing w:line="240" w:lineRule="auto"/>
-        <w:contextualSpacing/>
-      </w:pPr>
-    </w:p>
-    <w:p>
-      <w:pPr>
-        <w:spacing w:line="240" w:lineRule="auto"/>
-        <w:contextualSpacing/>
-      </w:pPr>
-    </w:p>
-    <w:p>
-      <w:pPr>
-        <w:spacing w:line="240" w:lineRule="auto"/>
-        <w:contextualSpacing/>
-      </w:pPr>
-    </w:p>
-    <w:p>
-      <w:pPr>
-        <w:spacing w:line="240" w:lineRule="auto"/>
-        <w:contextualSpacing/>
-      </w:pPr>
-    </w:p>
-    <w:p>
-      <w:pPr>
-        <w:spacing w:line="240" w:lineRule="auto"/>
-        <w:contextualSpacing/>
-      </w:pPr>
-    </w:p>
-    <w:p>
-      <w:pPr>
-        <w:spacing w:line="240" w:lineRule="auto"/>
-        <w:contextualSpacing/>
-      </w:pPr>
-    </w:p>
-    <w:p>
-      <w:pPr>
-        <w:spacing w:line="240" w:lineRule="auto"/>
-        <w:contextualSpacing/>
-      </w:pPr>
-    </w:p>
-    <w:p>
-      <w:pPr>
-        <w:spacing w:line="240" w:lineRule="auto"/>
-        <w:contextualSpacing/>
-      </w:pPr>
-    </w:p>
-    <w:p>
-      <w:pPr>
-        <w:spacing w:line="240" w:lineRule="auto"/>
-        <w:contextualSpacing/>
-      </w:pPr>
-    </w:p>
-    <w:p>
-      <w:pPr>
-        <w:spacing w:line="240" w:lineRule="auto"/>
-        <w:contextualSpacing/>
-      </w:pPr>
-    </w:p>
-    <w:p>
-      <w:pPr>
-        <w:spacing w:line="240" w:lineRule="auto"/>
-        <w:contextualSpacing/>
-      </w:pPr>
-    </w:p>
-    <w:p>
-      <w:pPr>
-        <w:spacing w:line="240" w:lineRule="auto"/>
-        <w:contextualSpacing/>
-      </w:pPr>
-    </w:p>
-    <w:p>
-      <w:pPr>
-        <w:spacing w:line="240" w:lineRule="auto"/>
-        <w:contextualSpacing/>
-      </w:pPr>
-    </w:p>
-    <w:p>
-      <w:pPr>
-        <w:spacing w:line="240" w:lineRule="auto"/>
-        <w:contextualSpacing/>
-      </w:pPr>
-    </w:p>
-    <w:p>
-      <w:pPr>
-        <w:spacing w:line="240" w:lineRule="auto"/>
-        <w:contextualSpacing/>
-      </w:pPr>
-    </w:p>
-    <w:p>
-      <w:pPr>
-        <w:spacing w:line="240" w:lineRule="auto"/>
-        <w:contextualSpacing/>
-      </w:pPr>
-    </w:p>
-    <w:p>
-      <w:pPr>
-        <w:spacing w:line="240" w:lineRule="auto"/>
-        <w:contextualSpacing/>
-      </w:pPr>
-    </w:p>
-    <w:p>
-      <w:pPr>
-        <w:spacing w:line="240" w:lineRule="auto"/>
-        <w:contextualSpacing/>
-      </w:pPr>
-    </w:p>
-    <w:p>
-      <w:pPr>
-        <w:spacing w:line="240" w:lineRule="auto"/>
-        <w:contextualSpacing/>
-      </w:pPr>
-    </w:p>
-    <w:p>
-      <w:pPr>
-        <w:spacing w:line="240" w:lineRule="auto"/>
-        <w:contextualSpacing/>
-      </w:pPr>
-    </w:p>
-    <w:p>
-      <w:pPr>
-        <w:spacing w:line="240" w:lineRule="auto"/>
-        <w:contextualSpacing/>
-      </w:pPr>
-    </w:p>
-    <w:p>
-      <w:pPr>
-        <w:spacing w:line="240" w:lineRule="auto"/>
-        <w:contextualSpacing/>
+        <w:rPr>
+          <w:b/>
+        </w:rPr>
+      </w:pPr>
+    </w:p>
+    <w:p>
+      <w:pPr>
+        <w:spacing w:line="240" w:lineRule="auto"/>
+        <w:contextualSpacing/>
+      </w:pPr>
+      <w:r>
+        <w:t xml:space="preserve">The most difficult part of the whole process for me was interpreting the profiler output and identifying a problem area. I don’t know what the expected conventions for a </w:t>
+      </w:r>
+      <w:proofErr w:type="spellStart"/>
+      <w:proofErr w:type="gramStart"/>
+      <w:r>
+        <w:t>toString</w:t>
+      </w:r>
+      <w:proofErr w:type="spellEnd"/>
+      <w:r>
+        <w:t>(</w:t>
+      </w:r>
+      <w:proofErr w:type="gramEnd"/>
+      <w:r>
+        <w:t xml:space="preserve">) method are, so my choice to refactor this method in particular came from the fact that it was the method that took the longest to execute. I figured a simple program like </w:t>
+      </w:r>
+      <w:proofErr w:type="spellStart"/>
+      <w:r>
+        <w:t>JavaLife</w:t>
+      </w:r>
+      <w:proofErr w:type="spellEnd"/>
+      <w:r>
+        <w:t xml:space="preserve"> should not take </w:t>
+      </w:r>
+      <w:r>
+        <w:t>too terribly long</w:t>
+      </w:r>
+      <w:r>
+        <w:t xml:space="preserve"> to burn through 60,000 iterations. On top of this, the profile outputs a lot of information, of which I was not sure how to identify the useful bits among all the unnecessary data. For example, now that the refactoring is complete, I realize that the screenshot of the </w:t>
+      </w:r>
+      <w:proofErr w:type="spellStart"/>
+      <w:r>
+        <w:t>Hashtable</w:t>
+      </w:r>
+      <w:proofErr w:type="spellEnd"/>
+      <w:r>
+        <w:t xml:space="preserve"> and </w:t>
+      </w:r>
+      <w:proofErr w:type="spellStart"/>
+      <w:r>
+        <w:t>ArrayList</w:t>
+      </w:r>
+      <w:proofErr w:type="spellEnd"/>
+      <w:r>
+        <w:t xml:space="preserve"> durations are probably not necessary </w:t>
+      </w:r>
+      <w:r>
+        <w:t>for</w:t>
+      </w:r>
+      <w:r>
+        <w:t xml:space="preserve"> understanding the impacts of my code revisions.</w:t>
+      </w:r>
+    </w:p>
+    <w:p>
+      <w:pPr>
+        <w:spacing w:line="240" w:lineRule="auto"/>
+        <w:contextualSpacing/>
+      </w:pPr>
+    </w:p>
+    <w:p>
+      <w:pPr>
+        <w:spacing w:line="240" w:lineRule="auto"/>
+        <w:contextualSpacing/>
+      </w:pPr>
+      <w:r>
+        <w:t xml:space="preserve">The other challenge faced in this project was deciding how to refactor the code. Since I was targeting the </w:t>
+      </w:r>
+      <w:proofErr w:type="spellStart"/>
+      <w:proofErr w:type="gramStart"/>
+      <w:r>
+        <w:t>World.toString</w:t>
+      </w:r>
+      <w:proofErr w:type="spellEnd"/>
+      <w:r>
+        <w:t>(</w:t>
+      </w:r>
+      <w:proofErr w:type="gramEnd"/>
+      <w:r>
+        <w:t xml:space="preserve">) method as the problematic method, I was not sure if that meant I should localize changes to that </w:t>
+      </w:r>
+      <w:r>
+        <w:t xml:space="preserve">particular </w:t>
+      </w:r>
+      <w:r>
+        <w:t xml:space="preserve">method or if I was allowed to modify other sections of the program. </w:t>
+      </w:r>
+      <w:r>
+        <w:t xml:space="preserve">Ultimately, I decided on </w:t>
+      </w:r>
+      <w:r>
+        <w:t xml:space="preserve">allowing edits to other methods, but I am unsure if this is the expected course of action. It seems almost as if I “refactored” multiple methods instead of the </w:t>
+      </w:r>
+      <w:proofErr w:type="spellStart"/>
+      <w:proofErr w:type="gramStart"/>
+      <w:r>
+        <w:t>World.toString</w:t>
+      </w:r>
+      <w:proofErr w:type="spellEnd"/>
+      <w:r>
+        <w:t>(</w:t>
+      </w:r>
+      <w:proofErr w:type="gramEnd"/>
+      <w:r>
+        <w:t>) me</w:t>
+      </w:r>
+      <w:r>
+        <w:t>thod exclusively.</w:t>
+      </w:r>
+    </w:p>
+    <w:p>
+      <w:pPr>
+        <w:spacing w:line="240" w:lineRule="auto"/>
+        <w:contextualSpacing/>
+        <w:rPr>
+          <w:b/>
+        </w:rPr>
+      </w:pPr>
+    </w:p>
+    <w:p>
+      <w:pPr>
+        <w:spacing w:line="240" w:lineRule="auto"/>
+        <w:contextualSpacing/>
+        <w:rPr>
+          <w:b/>
+        </w:rPr>
+      </w:pPr>
+    </w:p>
+    <w:p>
+      <w:pPr>
+        <w:spacing w:line="240" w:lineRule="auto"/>
+        <w:contextualSpacing/>
+        <w:rPr>
+          <w:b/>
+        </w:rPr>
+      </w:pPr>
+    </w:p>
+    <w:p>
+      <w:pPr>
+        <w:spacing w:line="240" w:lineRule="auto"/>
+        <w:contextualSpacing/>
+        <w:rPr>
+          <w:b/>
+        </w:rPr>
+      </w:pPr>
+    </w:p>
+    <w:p>
+      <w:pPr>
+        <w:spacing w:line="240" w:lineRule="auto"/>
+        <w:contextualSpacing/>
+        <w:rPr>
+          <w:b/>
+        </w:rPr>
+      </w:pPr>
+    </w:p>
+    <w:p>
+      <w:pPr>
+        <w:spacing w:line="240" w:lineRule="auto"/>
+        <w:contextualSpacing/>
+        <w:rPr>
+          <w:b/>
+        </w:rPr>
+      </w:pPr>
+    </w:p>
+    <w:p>
+      <w:pPr>
+        <w:spacing w:line="240" w:lineRule="auto"/>
+        <w:contextualSpacing/>
+        <w:rPr>
+          <w:b/>
+        </w:rPr>
+      </w:pPr>
+    </w:p>
+    <w:p>
+      <w:pPr>
+        <w:spacing w:line="240" w:lineRule="auto"/>
+        <w:contextualSpacing/>
+        <w:rPr>
+          <w:b/>
+        </w:rPr>
+      </w:pPr>
+    </w:p>
+    <w:p>
+      <w:pPr>
+        <w:spacing w:line="240" w:lineRule="auto"/>
+        <w:contextualSpacing/>
+        <w:rPr>
+          <w:b/>
+        </w:rPr>
+      </w:pPr>
+    </w:p>
+    <w:p>
+      <w:pPr>
+        <w:spacing w:line="240" w:lineRule="auto"/>
+        <w:contextualSpacing/>
+        <w:rPr>
+          <w:b/>
+        </w:rPr>
+      </w:pPr>
+    </w:p>
+    <w:p>
+      <w:pPr>
+        <w:spacing w:line="240" w:lineRule="auto"/>
+        <w:contextualSpacing/>
+        <w:rPr>
+          <w:b/>
+        </w:rPr>
+      </w:pPr>
+    </w:p>
+    <w:p>
+      <w:pPr>
+        <w:spacing w:line="240" w:lineRule="auto"/>
+        <w:contextualSpacing/>
+        <w:rPr>
+          <w:b/>
+        </w:rPr>
+      </w:pPr>
+    </w:p>
+    <w:p>
+      <w:pPr>
+        <w:spacing w:line="240" w:lineRule="auto"/>
+        <w:contextualSpacing/>
+        <w:rPr>
+          <w:b/>
+        </w:rPr>
+      </w:pPr>
+    </w:p>
+    <w:p>
+      <w:pPr>
+        <w:spacing w:line="240" w:lineRule="auto"/>
+        <w:contextualSpacing/>
+        <w:rPr>
+          <w:b/>
+        </w:rPr>
+      </w:pPr>
+    </w:p>
+    <w:p>
+      <w:pPr>
+        <w:spacing w:line="240" w:lineRule="auto"/>
+        <w:contextualSpacing/>
+        <w:rPr>
+          <w:b/>
+        </w:rPr>
+      </w:pPr>
+    </w:p>
+    <w:p>
+      <w:pPr>
+        <w:spacing w:line="240" w:lineRule="auto"/>
+        <w:contextualSpacing/>
+        <w:rPr>
+          <w:b/>
+        </w:rPr>
+      </w:pPr>
+    </w:p>
+    <w:p>
+      <w:pPr>
+        <w:spacing w:line="240" w:lineRule="auto"/>
+        <w:contextualSpacing/>
+        <w:rPr>
+          <w:b/>
+        </w:rPr>
+      </w:pPr>
+    </w:p>
+    <w:p>
+      <w:pPr>
+        <w:spacing w:line="240" w:lineRule="auto"/>
+        <w:contextualSpacing/>
+        <w:rPr>
+          <w:b/>
+        </w:rPr>
+      </w:pPr>
+    </w:p>
+    <w:p>
+      <w:pPr>
+        <w:spacing w:line="240" w:lineRule="auto"/>
+        <w:contextualSpacing/>
+        <w:rPr>
+          <w:b/>
+        </w:rPr>
+      </w:pPr>
+    </w:p>
+    <w:p>
+      <w:pPr>
+        <w:spacing w:line="240" w:lineRule="auto"/>
+        <w:contextualSpacing/>
+        <w:rPr>
+          <w:b/>
+        </w:rPr>
+      </w:pPr>
+    </w:p>
+    <w:p>
+      <w:pPr>
+        <w:spacing w:line="240" w:lineRule="auto"/>
+        <w:contextualSpacing/>
+        <w:rPr>
+          <w:b/>
+        </w:rPr>
+      </w:pPr>
+    </w:p>
+    <w:p>
+      <w:pPr>
+        <w:spacing w:line="240" w:lineRule="auto"/>
+        <w:contextualSpacing/>
+        <w:rPr>
+          <w:b/>
+        </w:rPr>
+      </w:pPr>
+    </w:p>
+    <w:p>
+      <w:pPr>
+        <w:spacing w:line="240" w:lineRule="auto"/>
+        <w:contextualSpacing/>
+        <w:rPr>
+          <w:b/>
+        </w:rPr>
+      </w:pPr>
+    </w:p>
+    <w:p>
+      <w:pPr>
+        <w:spacing w:line="240" w:lineRule="auto"/>
+        <w:contextualSpacing/>
+        <w:rPr>
+          <w:b/>
+        </w:rPr>
+      </w:pPr>
+    </w:p>
+    <w:p>
+      <w:pPr>
+        <w:spacing w:line="240" w:lineRule="auto"/>
+        <w:contextualSpacing/>
+        <w:rPr>
+          <w:b/>
+        </w:rPr>
+      </w:pPr>
+    </w:p>
+    <w:p>
+      <w:pPr>
+        <w:spacing w:line="240" w:lineRule="auto"/>
+        <w:contextualSpacing/>
+        <w:rPr>
+          <w:b/>
+        </w:rPr>
+      </w:pPr>
+    </w:p>
+    <w:p>
+      <w:pPr>
+        <w:spacing w:line="240" w:lineRule="auto"/>
+        <w:contextualSpacing/>
+        <w:rPr>
+          <w:b/>
+        </w:rPr>
+      </w:pPr>
+    </w:p>
+    <w:p>
+      <w:pPr>
+        <w:spacing w:line="240" w:lineRule="auto"/>
+        <w:contextualSpacing/>
+        <w:rPr>
+          <w:b/>
+        </w:rPr>
+      </w:pPr>
+    </w:p>
+    <w:p>
+      <w:pPr>
+        <w:spacing w:line="240" w:lineRule="auto"/>
+        <w:contextualSpacing/>
+        <w:rPr>
+          <w:b/>
+        </w:rPr>
+      </w:pPr>
+    </w:p>
+    <w:p>
+      <w:pPr>
+        <w:spacing w:line="240" w:lineRule="auto"/>
+        <w:contextualSpacing/>
+        <w:rPr>
+          <w:b/>
+        </w:rPr>
       </w:pPr>
     </w:p>
     <w:p>
@@ -738,8 +2261,13 @@
         <w:spacing w:line="240" w:lineRule="auto"/>
         <w:contextualSpacing/>
       </w:pPr>
-      <w:r>
-        <w:t>JavaLife 25 1699 35 60000</w:t>
+      <w:proofErr w:type="spellStart"/>
+      <w:r>
+        <w:t>JavaLife</w:t>
+      </w:r>
+      <w:proofErr w:type="spellEnd"/>
+      <w:r>
+        <w:t xml:space="preserve"> 25 1699 35 60000</w:t>
       </w:r>
     </w:p>
     <w:p>
@@ -785,7 +2313,7 @@
                     <pic:cNvPicPr/>
                   </pic:nvPicPr>
                   <pic:blipFill>
-                    <a:blip r:embed="rId6">
+                    <a:blip r:embed="rId7">
                       <a:extLst>
                         <a:ext uri="{28A0092B-C50C-407E-A947-70E740481C1C}">
                           <a14:useLocalDpi xmlns:a14="http://schemas.microsoft.com/office/drawing/2010/main" val="0"/>
@@ -838,7 +2366,7 @@
                     <pic:cNvPicPr/>
                   </pic:nvPicPr>
                   <pic:blipFill>
-                    <a:blip r:embed="rId7">
+                    <a:blip r:embed="rId8">
                       <a:extLst>
                         <a:ext uri="{28A0092B-C50C-407E-A947-70E740481C1C}">
                           <a14:useLocalDpi xmlns:a14="http://schemas.microsoft.com/office/drawing/2010/main" val="0"/>
@@ -896,7 +2424,7 @@
                     <pic:cNvPicPr/>
                   </pic:nvPicPr>
                   <pic:blipFill>
-                    <a:blip r:embed="rId8">
+                    <a:blip r:embed="rId9">
                       <a:extLst>
                         <a:ext uri="{28A0092B-C50C-407E-A947-70E740481C1C}">
                           <a14:useLocalDpi xmlns:a14="http://schemas.microsoft.com/office/drawing/2010/main" val="0"/>
@@ -1028,7 +2556,7 @@
                     <pic:cNvPicPr/>
                   </pic:nvPicPr>
                   <pic:blipFill>
-                    <a:blip r:embed="rId9">
+                    <a:blip r:embed="rId10">
                       <a:extLst>
                         <a:ext uri="{28A0092B-C50C-407E-A947-70E740481C1C}">
                           <a14:useLocalDpi xmlns:a14="http://schemas.microsoft.com/office/drawing/2010/main" val="0"/>
@@ -1093,7 +2621,7 @@
                     <pic:cNvPicPr/>
                   </pic:nvPicPr>
                   <pic:blipFill>
-                    <a:blip r:embed="rId10">
+                    <a:blip r:embed="rId11">
                       <a:extLst>
                         <a:ext uri="{28A0092B-C50C-407E-A947-70E740481C1C}">
                           <a14:useLocalDpi xmlns:a14="http://schemas.microsoft.com/office/drawing/2010/main" val="0"/>
@@ -1150,7 +2678,7 @@
                     <pic:cNvPicPr/>
                   </pic:nvPicPr>
                   <pic:blipFill>
-                    <a:blip r:embed="rId11">
+                    <a:blip r:embed="rId12">
                       <a:extLst>
                         <a:ext uri="{28A0092B-C50C-407E-A947-70E740481C1C}">
                           <a14:useLocalDpi xmlns:a14="http://schemas.microsoft.com/office/drawing/2010/main" val="0"/>
@@ -1178,8 +2706,8 @@
       </w:r>
     </w:p>
     <w:sectPr>
-      <w:headerReference w:type="default" r:id="rId12"/>
-      <w:headerReference w:type="first" r:id="rId13"/>
+      <w:headerReference w:type="default" r:id="rId13"/>
+      <w:headerReference w:type="first" r:id="rId14"/>
       <w:pgSz w:w="12240" w:h="15840"/>
       <w:pgMar w:top="1440" w:right="1440" w:bottom="1440" w:left="1440" w:header="720" w:footer="720" w:gutter="0"/>
       <w:cols w:space="720"/>
@@ -1296,7 +2824,7 @@
             <w:noProof/>
             <w:sz w:val="20"/>
           </w:rPr>
-          <w:t>3</w:t>
+          <w:t>6</w:t>
         </w:r>
         <w:r>
           <w:rPr>
@@ -1326,6 +2854,127 @@
     </w:pPr>
   </w:p>
 </w:hdr>
+</file>
+
+<file path=word/numbering.xml><?xml version="1.0" encoding="utf-8"?>
+<w:numbering xmlns:wpc="http://schemas.microsoft.com/office/word/2010/wordprocessingCanvas" xmlns:mc="http://schemas.openxmlformats.org/markup-compatibility/2006" xmlns:o="urn:schemas-microsoft-com:office:office" xmlns:r="http://schemas.openxmlformats.org/officeDocument/2006/relationships" xmlns:m="http://schemas.openxmlformats.org/officeDocument/2006/math" xmlns:v="urn:schemas-microsoft-com:vml" xmlns:wp14="http://schemas.microsoft.com/office/word/2010/wordprocessingDrawing" xmlns:wp="http://schemas.openxmlformats.org/drawingml/2006/wordprocessingDrawing" xmlns:w10="urn:schemas-microsoft-com:office:word" xmlns:w="http://schemas.openxmlformats.org/wordprocessingml/2006/main" xmlns:w14="http://schemas.microsoft.com/office/word/2010/wordml" xmlns:w15="http://schemas.microsoft.com/office/word/2012/wordml" xmlns:wpg="http://schemas.microsoft.com/office/word/2010/wordprocessingGroup" xmlns:wpi="http://schemas.microsoft.com/office/word/2010/wordprocessingInk" xmlns:wne="http://schemas.microsoft.com/office/word/2006/wordml" xmlns:wps="http://schemas.microsoft.com/office/word/2010/wordprocessingShape" mc:Ignorable="w14 w15 wp14">
+  <w:abstractNum w:abstractNumId="0">
+    <w:nsid w:val="73DA44BA"/>
+    <w:multiLevelType w:val="hybridMultilevel"/>
+    <w:tmpl w:val="A34C2EBE"/>
+    <w:lvl w:ilvl="0" w:tplc="04090001">
+      <w:start w:val="1"/>
+      <w:numFmt w:val="bullet"/>
+      <w:lvlText w:val=""/>
+      <w:lvlJc w:val="left"/>
+      <w:pPr>
+        <w:ind w:left="720" w:hanging="360"/>
+      </w:pPr>
+      <w:rPr>
+        <w:rFonts w:ascii="Symbol" w:hAnsi="Symbol" w:hint="default"/>
+      </w:rPr>
+    </w:lvl>
+    <w:lvl w:ilvl="1" w:tplc="04090003" w:tentative="1">
+      <w:start w:val="1"/>
+      <w:numFmt w:val="bullet"/>
+      <w:lvlText w:val="o"/>
+      <w:lvlJc w:val="left"/>
+      <w:pPr>
+        <w:ind w:left="1440" w:hanging="360"/>
+      </w:pPr>
+      <w:rPr>
+        <w:rFonts w:ascii="Courier New" w:hAnsi="Courier New" w:cs="Courier New" w:hint="default"/>
+      </w:rPr>
+    </w:lvl>
+    <w:lvl w:ilvl="2" w:tplc="04090005" w:tentative="1">
+      <w:start w:val="1"/>
+      <w:numFmt w:val="bullet"/>
+      <w:lvlText w:val=""/>
+      <w:lvlJc w:val="left"/>
+      <w:pPr>
+        <w:ind w:left="2160" w:hanging="360"/>
+      </w:pPr>
+      <w:rPr>
+        <w:rFonts w:ascii="Wingdings" w:hAnsi="Wingdings" w:hint="default"/>
+      </w:rPr>
+    </w:lvl>
+    <w:lvl w:ilvl="3" w:tplc="04090001" w:tentative="1">
+      <w:start w:val="1"/>
+      <w:numFmt w:val="bullet"/>
+      <w:lvlText w:val=""/>
+      <w:lvlJc w:val="left"/>
+      <w:pPr>
+        <w:ind w:left="2880" w:hanging="360"/>
+      </w:pPr>
+      <w:rPr>
+        <w:rFonts w:ascii="Symbol" w:hAnsi="Symbol" w:hint="default"/>
+      </w:rPr>
+    </w:lvl>
+    <w:lvl w:ilvl="4" w:tplc="04090003" w:tentative="1">
+      <w:start w:val="1"/>
+      <w:numFmt w:val="bullet"/>
+      <w:lvlText w:val="o"/>
+      <w:lvlJc w:val="left"/>
+      <w:pPr>
+        <w:ind w:left="3600" w:hanging="360"/>
+      </w:pPr>
+      <w:rPr>
+        <w:rFonts w:ascii="Courier New" w:hAnsi="Courier New" w:cs="Courier New" w:hint="default"/>
+      </w:rPr>
+    </w:lvl>
+    <w:lvl w:ilvl="5" w:tplc="04090005" w:tentative="1">
+      <w:start w:val="1"/>
+      <w:numFmt w:val="bullet"/>
+      <w:lvlText w:val=""/>
+      <w:lvlJc w:val="left"/>
+      <w:pPr>
+        <w:ind w:left="4320" w:hanging="360"/>
+      </w:pPr>
+      <w:rPr>
+        <w:rFonts w:ascii="Wingdings" w:hAnsi="Wingdings" w:hint="default"/>
+      </w:rPr>
+    </w:lvl>
+    <w:lvl w:ilvl="6" w:tplc="04090001" w:tentative="1">
+      <w:start w:val="1"/>
+      <w:numFmt w:val="bullet"/>
+      <w:lvlText w:val=""/>
+      <w:lvlJc w:val="left"/>
+      <w:pPr>
+        <w:ind w:left="5040" w:hanging="360"/>
+      </w:pPr>
+      <w:rPr>
+        <w:rFonts w:ascii="Symbol" w:hAnsi="Symbol" w:hint="default"/>
+      </w:rPr>
+    </w:lvl>
+    <w:lvl w:ilvl="7" w:tplc="04090003" w:tentative="1">
+      <w:start w:val="1"/>
+      <w:numFmt w:val="bullet"/>
+      <w:lvlText w:val="o"/>
+      <w:lvlJc w:val="left"/>
+      <w:pPr>
+        <w:ind w:left="5760" w:hanging="360"/>
+      </w:pPr>
+      <w:rPr>
+        <w:rFonts w:ascii="Courier New" w:hAnsi="Courier New" w:cs="Courier New" w:hint="default"/>
+      </w:rPr>
+    </w:lvl>
+    <w:lvl w:ilvl="8" w:tplc="04090005" w:tentative="1">
+      <w:start w:val="1"/>
+      <w:numFmt w:val="bullet"/>
+      <w:lvlText w:val=""/>
+      <w:lvlJc w:val="left"/>
+      <w:pPr>
+        <w:ind w:left="6480" w:hanging="360"/>
+      </w:pPr>
+      <w:rPr>
+        <w:rFonts w:ascii="Wingdings" w:hAnsi="Wingdings" w:hint="default"/>
+      </w:rPr>
+    </w:lvl>
+  </w:abstractNum>
+  <w:num w:numId="1">
+    <w:abstractNumId w:val="0"/>
+  </w:num>
+</w:numbering>
 </file>
 
 <file path=word/styles.xml><?xml version="1.0" encoding="utf-8"?>
@@ -1884,6 +3533,17 @@
       <w:u w:val="single"/>
     </w:rPr>
   </w:style>
+  <w:style w:type="paragraph" w:styleId="ListParagraph">
+    <w:name w:val="List Paragraph"/>
+    <w:basedOn w:val="Normal"/>
+    <w:uiPriority w:val="34"/>
+    <w:qFormat/>
+    <w:rsid w:val="00A074A9"/>
+    <w:pPr>
+      <w:ind w:left="720"/>
+      <w:contextualSpacing/>
+    </w:pPr>
+  </w:style>
 </w:styles>
 </file>
 

</xml_diff>